<commit_message>
chore: normalize original template
</commit_message>
<xml_diff>
--- a/外文翻译模板-docx.docx
+++ b/外文翻译模板-docx.docx
@@ -13,7 +13,6 @@
       <w:pPr>
         <w:jc w:val="center"/>
         <w:rPr>
-          <w:rFonts w:hint="eastAsia"/>
           <w:b/>
           <w:sz w:val="36"/>
           <w:szCs w:val="36"/>
@@ -227,25 +226,13 @@
         <w:t>译</w:t>
       </w:r>
     </w:p>
-    <w:p>
-      <w:pPr>
-        <w:rPr>
-          <w:rFonts w:hint="eastAsia"/>
-        </w:rPr>
-      </w:pPr>
-    </w:p>
-    <w:p>
-      <w:pPr>
-        <w:rPr>
-          <w:rFonts w:hint="eastAsia"/>
-        </w:rPr>
-      </w:pPr>
-    </w:p>
+    <w:p/>
+    <w:p/>
     <w:p>
       <w:pPr>
         <w:jc w:val="center"/>
         <w:rPr>
-          <w:rFonts w:ascii="宋体" w:hAnsi="宋体" w:hint="eastAsia"/>
+          <w:rFonts w:ascii="宋体" w:hAnsi="宋体"/>
           <w:b/>
           <w:sz w:val="44"/>
           <w:szCs w:val="44"/>
@@ -284,7 +271,6 @@
           <w:color w:val="000000"/>
           <w:sz w:val="32"/>
           <w:szCs w:val="32"/>
-          <w:lang w:val="zh-CN"/>
         </w:rPr>
         <w:t>The title of foreign language</w:t>
       </w:r>
@@ -307,13 +293,7 @@
         <w:t> </w:t>
       </w:r>
     </w:p>
-    <w:p>
-      <w:pPr>
-        <w:rPr>
-          <w:rFonts w:hint="eastAsia"/>
-        </w:rPr>
-      </w:pPr>
-    </w:p>
+    <w:p/>
     <w:p>
       <w:pPr>
         <w:rPr>
@@ -324,7 +304,6 @@
         <w:rPr>
           <w:rFonts w:hint="eastAsia"/>
           <w:noProof/>
-          <w:lang w:val="en-US" w:eastAsia="zh-CN"/>
         </w:rPr>
         <mc:AlternateContent>
           <mc:Choice Requires="wps">
@@ -379,7 +358,6 @@
                           <w:p>
                             <w:pPr>
                               <w:rPr>
-                                <w:rFonts w:hint="eastAsia"/>
                                 <w:color w:val="000080"/>
                                 <w:sz w:val="22"/>
                               </w:rPr>
@@ -431,7 +409,27 @@
                                 <w:sz w:val="22"/>
                                 <w:u w:val="double"/>
                               </w:rPr>
-                              <w:t>阅后删除此文本框。</w:t>
+                              <w:t>阅后</w:t>
+                            </w:r>
+                            <w:proofErr w:type="gramStart"/>
+                            <w:r>
+                              <w:rPr>
+                                <w:rFonts w:hint="eastAsia"/>
+                                <w:color w:val="000080"/>
+                                <w:sz w:val="22"/>
+                                <w:u w:val="double"/>
+                              </w:rPr>
+                              <w:t>删除此</w:t>
+                            </w:r>
+                            <w:proofErr w:type="gramEnd"/>
+                            <w:r>
+                              <w:rPr>
+                                <w:rFonts w:hint="eastAsia"/>
+                                <w:color w:val="000080"/>
+                                <w:sz w:val="22"/>
+                                <w:u w:val="double"/>
+                              </w:rPr>
+                              <w:t>文本框。</w:t>
                             </w:r>
                           </w:p>
                         </w:txbxContent>
@@ -504,7 +502,6 @@
                     <w:p>
                       <w:pPr>
                         <w:rPr>
-                          <w:rFonts w:hint="eastAsia"/>
                           <w:color w:val="000080"/>
                           <w:sz w:val="22"/>
                         </w:rPr>
@@ -556,7 +553,27 @@
                           <w:sz w:val="22"/>
                           <w:u w:val="double"/>
                         </w:rPr>
-                        <w:t>阅后删除此文本框。</w:t>
+                        <w:t>阅后</w:t>
+                      </w:r>
+                      <w:proofErr w:type="gramStart"/>
+                      <w:r>
+                        <w:rPr>
+                          <w:rFonts w:hint="eastAsia"/>
+                          <w:color w:val="000080"/>
+                          <w:sz w:val="22"/>
+                          <w:u w:val="double"/>
+                        </w:rPr>
+                        <w:t>删除此</w:t>
+                      </w:r>
+                      <w:proofErr w:type="gramEnd"/>
+                      <w:r>
+                        <w:rPr>
+                          <w:rFonts w:hint="eastAsia"/>
+                          <w:color w:val="000080"/>
+                          <w:sz w:val="22"/>
+                          <w:u w:val="double"/>
+                        </w:rPr>
+                        <w:t>文本框。</w:t>
                       </w:r>
                     </w:p>
                   </w:txbxContent>
@@ -567,66 +584,17 @@
         </mc:AlternateContent>
       </w:r>
     </w:p>
-    <w:p>
-      <w:pPr>
-        <w:rPr>
-          <w:rFonts w:hint="eastAsia"/>
-        </w:rPr>
-      </w:pPr>
-    </w:p>
-    <w:p>
-      <w:pPr>
-        <w:rPr>
-          <w:rFonts w:hint="eastAsia"/>
-        </w:rPr>
-      </w:pPr>
-    </w:p>
-    <w:p>
-      <w:pPr>
-        <w:rPr>
-          <w:rFonts w:hint="eastAsia"/>
-        </w:rPr>
-      </w:pPr>
-    </w:p>
-    <w:p>
-      <w:pPr>
-        <w:rPr>
-          <w:rFonts w:hint="eastAsia"/>
-        </w:rPr>
-      </w:pPr>
-    </w:p>
-    <w:p>
-      <w:pPr>
-        <w:rPr>
-          <w:rFonts w:hint="eastAsia"/>
-        </w:rPr>
-      </w:pPr>
-    </w:p>
-    <w:p>
-      <w:pPr>
-        <w:rPr>
-          <w:rFonts w:hint="eastAsia"/>
-        </w:rPr>
-      </w:pPr>
-    </w:p>
-    <w:p>
-      <w:pPr>
-        <w:rPr>
-          <w:rFonts w:hint="eastAsia"/>
-        </w:rPr>
-      </w:pPr>
-    </w:p>
-    <w:p>
-      <w:pPr>
-        <w:rPr>
-          <w:rFonts w:hint="eastAsia"/>
-        </w:rPr>
-      </w:pPr>
+    <w:p/>
+    <w:p/>
+    <w:p/>
+    <w:p/>
+    <w:p/>
+    <w:p/>
+    <w:p>
       <w:r>
         <w:rPr>
           <w:rFonts w:hint="eastAsia"/>
           <w:noProof/>
-          <w:lang w:val="en-US" w:eastAsia="zh-CN"/>
         </w:rPr>
         <mc:AlternateContent>
           <mc:Choice Requires="wps">
@@ -681,7 +649,6 @@
                           <w:p>
                             <w:pPr>
                               <w:rPr>
-                                <w:rFonts w:hint="eastAsia"/>
                                 <w:color w:val="000080"/>
                                 <w:sz w:val="22"/>
                               </w:rPr>
@@ -710,7 +677,27 @@
                                 <w:sz w:val="22"/>
                                 <w:u w:val="double"/>
                               </w:rPr>
-                              <w:t>阅后删除此文本框。</w:t>
+                              <w:t>阅后</w:t>
+                            </w:r>
+                            <w:proofErr w:type="gramStart"/>
+                            <w:r>
+                              <w:rPr>
+                                <w:rFonts w:hint="eastAsia"/>
+                                <w:color w:val="000080"/>
+                                <w:sz w:val="22"/>
+                                <w:u w:val="double"/>
+                              </w:rPr>
+                              <w:t>删除此</w:t>
+                            </w:r>
+                            <w:proofErr w:type="gramEnd"/>
+                            <w:r>
+                              <w:rPr>
+                                <w:rFonts w:hint="eastAsia"/>
+                                <w:color w:val="000080"/>
+                                <w:sz w:val="22"/>
+                                <w:u w:val="double"/>
+                              </w:rPr>
+                              <w:t>文本框。</w:t>
                             </w:r>
                           </w:p>
                         </w:txbxContent>
@@ -738,7 +725,6 @@
                     <w:p>
                       <w:pPr>
                         <w:rPr>
-                          <w:rFonts w:hint="eastAsia"/>
                           <w:color w:val="000080"/>
                           <w:sz w:val="22"/>
                         </w:rPr>
@@ -767,7 +753,27 @@
                           <w:sz w:val="22"/>
                           <w:u w:val="double"/>
                         </w:rPr>
-                        <w:t>阅后删除此文本框。</w:t>
+                        <w:t>阅后</w:t>
+                      </w:r>
+                      <w:proofErr w:type="gramStart"/>
+                      <w:r>
+                        <w:rPr>
+                          <w:rFonts w:hint="eastAsia"/>
+                          <w:color w:val="000080"/>
+                          <w:sz w:val="22"/>
+                          <w:u w:val="double"/>
+                        </w:rPr>
+                        <w:t>删除此</w:t>
+                      </w:r>
+                      <w:proofErr w:type="gramEnd"/>
+                      <w:r>
+                        <w:rPr>
+                          <w:rFonts w:hint="eastAsia"/>
+                          <w:color w:val="000080"/>
+                          <w:sz w:val="22"/>
+                          <w:u w:val="double"/>
+                        </w:rPr>
+                        <w:t>文本框。</w:t>
                       </w:r>
                     </w:p>
                   </w:txbxContent>
@@ -778,61 +784,22 @@
         </mc:AlternateContent>
       </w:r>
     </w:p>
-    <w:p>
-      <w:pPr>
-        <w:rPr>
-          <w:rFonts w:hint="eastAsia"/>
-        </w:rPr>
-      </w:pPr>
-    </w:p>
-    <w:p>
-      <w:pPr>
-        <w:rPr>
-          <w:rFonts w:hint="eastAsia"/>
-        </w:rPr>
-      </w:pPr>
-    </w:p>
-    <w:p>
-      <w:pPr>
-        <w:rPr>
-          <w:rFonts w:hint="eastAsia"/>
-        </w:rPr>
-      </w:pPr>
-    </w:p>
-    <w:p>
-      <w:pPr>
-        <w:rPr>
-          <w:rFonts w:hint="eastAsia"/>
-        </w:rPr>
-      </w:pPr>
-    </w:p>
-    <w:p>
-      <w:pPr>
-        <w:rPr>
-          <w:rFonts w:hint="eastAsia"/>
-        </w:rPr>
-      </w:pPr>
-    </w:p>
-    <w:p>
-      <w:pPr>
-        <w:rPr>
-          <w:rFonts w:hint="eastAsia"/>
-        </w:rPr>
-      </w:pPr>
-    </w:p>
-    <w:p>
-      <w:pPr>
-        <w:rPr>
-          <w:rFonts w:hint="eastAsia"/>
-        </w:rPr>
-      </w:pPr>
-    </w:p>
+    <w:p/>
+    <w:p>
+      <w:pPr>
+        <w:rPr>
+          <w:rFonts w:hint="eastAsia"/>
+        </w:rPr>
+      </w:pPr>
+    </w:p>
+    <w:p/>
+    <w:p/>
+    <w:p/>
     <w:p>
       <w:pPr>
         <w:spacing w:line="360" w:lineRule="auto"/>
         <w:ind w:leftChars="-3" w:left="-7" w:firstLineChars="954" w:firstLine="2290"/>
         <w:rPr>
-          <w:rFonts w:hint="eastAsia"/>
           <w:u w:val="single"/>
         </w:rPr>
       </w:pPr>
@@ -867,7 +834,6 @@
         <w:spacing w:line="360" w:lineRule="auto"/>
         <w:ind w:leftChars="-1" w:left="-2" w:firstLineChars="954" w:firstLine="2290"/>
         <w:rPr>
-          <w:rFonts w:hint="eastAsia"/>
           <w:u w:val="single"/>
         </w:rPr>
       </w:pPr>
@@ -902,7 +868,6 @@
         <w:spacing w:line="360" w:lineRule="auto"/>
         <w:ind w:leftChars="-1" w:left="-2" w:firstLineChars="954" w:firstLine="2290"/>
         <w:rPr>
-          <w:rFonts w:hint="eastAsia"/>
           <w:u w:val="single"/>
         </w:rPr>
       </w:pPr>
@@ -961,7 +926,6 @@
         <w:spacing w:line="360" w:lineRule="auto"/>
         <w:ind w:leftChars="-3" w:left="-7" w:firstLineChars="954" w:firstLine="2290"/>
         <w:rPr>
-          <w:rFonts w:hint="eastAsia"/>
           <w:u w:val="single"/>
         </w:rPr>
       </w:pPr>
@@ -996,7 +960,6 @@
         <w:spacing w:line="360" w:lineRule="auto"/>
         <w:ind w:leftChars="-3" w:left="-7" w:firstLineChars="954" w:firstLine="2290"/>
         <w:rPr>
-          <w:rFonts w:hint="eastAsia"/>
           <w:u w:val="single"/>
         </w:rPr>
       </w:pPr>
@@ -1055,7 +1018,6 @@
         <w:spacing w:line="360" w:lineRule="auto"/>
         <w:ind w:leftChars="-3" w:left="-7" w:firstLineChars="954" w:firstLine="2290"/>
         <w:rPr>
-          <w:rFonts w:hint="eastAsia"/>
           <w:u w:val="single"/>
         </w:rPr>
       </w:pPr>
@@ -1099,13 +1061,7 @@
         <w:rPr>
           <w:rFonts w:hint="eastAsia"/>
         </w:rPr>
-        <w:t>期</w:t>
-      </w:r>
-      <w:r>
-        <w:rPr>
-          <w:rFonts w:hint="eastAsia"/>
-        </w:rPr>
-        <w:t>：</w:t>
+        <w:t>期：</w:t>
       </w:r>
       <w:r>
         <w:rPr>
@@ -1120,7 +1076,6 @@
         <w:spacing w:line="360" w:lineRule="auto"/>
         <w:ind w:leftChars="-3" w:left="-7" w:firstLineChars="954" w:firstLine="2290"/>
         <w:rPr>
-          <w:rFonts w:hint="eastAsia"/>
           <w:u w:val="single"/>
         </w:rPr>
       </w:pPr>
@@ -1129,9 +1084,6 @@
       <w:pPr>
         <w:spacing w:line="360" w:lineRule="auto"/>
         <w:jc w:val="center"/>
-        <w:rPr>
-          <w:rFonts w:hint="eastAsia"/>
-        </w:rPr>
       </w:pPr>
       <w:r>
         <w:rPr>
@@ -1144,24 +1096,19 @@
       <w:pPr>
         <w:spacing w:line="360" w:lineRule="auto"/>
         <w:jc w:val="center"/>
-        <w:rPr>
-          <w:rFonts w:hint="eastAsia"/>
-        </w:rPr>
-      </w:pPr>
-      <w:r>
-        <w:rPr>
-          <w:rFonts w:hint="eastAsia"/>
-        </w:rPr>
-        <w:lastRenderedPageBreak/>
+      </w:pPr>
+      <w:r>
+        <w:rPr>
+          <w:rFonts w:hint="eastAsia"/>
+        </w:rPr>
         <w:t>Dalian University of Technology</w:t>
       </w:r>
     </w:p>
     <w:p>
       <w:pPr>
-        <w:spacing w:afterLines="100" w:after="240" w:line="360" w:lineRule="auto"/>
-        <w:jc w:val="left"/>
-        <w:rPr>
-          <w:rFonts w:hint="eastAsia"/>
+        <w:jc w:val="center"/>
+        <w:rPr>
+          <w:rFonts w:ascii="宋体" w:hAnsi="宋体"/>
           <w:b/>
           <w:sz w:val="32"/>
           <w:szCs w:val="32"/>
@@ -1169,508 +1116,11 @@
       </w:pPr>
       <w:r>
         <w:rPr>
-          <w:rFonts w:hint="eastAsia"/>
+          <w:rFonts w:ascii="宋体" w:hAnsi="宋体" w:hint="eastAsia"/>
           <w:b/>
           <w:sz w:val="32"/>
           <w:szCs w:val="32"/>
         </w:rPr>
-        <w:t>外文翻译要求：</w:t>
-      </w:r>
-    </w:p>
-    <w:p>
-      <w:pPr>
-        <w:pStyle w:val="aa"/>
-        <w:spacing w:before="0" w:beforeAutospacing="0" w:after="0" w:afterAutospacing="0" w:line="300" w:lineRule="auto"/>
-        <w:ind w:firstLineChars="200" w:firstLine="480"/>
-      </w:pPr>
-      <w:r>
-        <w:t>1</w:t>
-      </w:r>
-      <w:r>
-        <w:t>．毕业设计（论文）外文翻译</w:t>
-      </w:r>
-      <w:r>
-        <w:rPr>
-          <w:rFonts w:hint="eastAsia"/>
-        </w:rPr>
-        <w:t>的</w:t>
-      </w:r>
-      <w:r>
-        <w:t>译文不</w:t>
-      </w:r>
-      <w:r>
-        <w:rPr>
-          <w:rFonts w:hint="eastAsia"/>
-        </w:rPr>
-        <w:t>得</w:t>
-      </w:r>
-      <w:r>
-        <w:t>少于</w:t>
-      </w:r>
-      <w:r>
-        <w:t>5</w:t>
-      </w:r>
-      <w:r>
-        <w:t>千汉字。</w:t>
-      </w:r>
-      <w:r>
-        <w:rPr>
-          <w:rFonts w:hint="eastAsia"/>
-        </w:rPr>
-        <w:t>选取的内容如超出要求字数上限，应翻译至原文完整的段落结束为宜。</w:t>
-      </w:r>
-      <w:r>
-        <w:rPr>
-          <w:rFonts w:hint="eastAsia"/>
-          <w:color w:val="333333"/>
-          <w:shd w:val="clear" w:color="auto" w:fill="FFFFFF"/>
-        </w:rPr>
-        <w:t>（</w:t>
-      </w:r>
-      <w:r>
-        <w:rPr>
-          <w:rFonts w:hint="eastAsia"/>
-          <w:color w:val="333333"/>
-          <w:highlight w:val="yellow"/>
-          <w:shd w:val="clear" w:color="auto" w:fill="FFFFFF"/>
-        </w:rPr>
-        <w:t>国际班、外语专业学生翻译</w:t>
-      </w:r>
-      <w:r>
-        <w:rPr>
-          <w:rFonts w:hint="eastAsia"/>
-          <w:color w:val="333333"/>
-          <w:highlight w:val="yellow"/>
-          <w:shd w:val="clear" w:color="auto" w:fill="FFFFFF"/>
-        </w:rPr>
-        <w:t>8000</w:t>
-      </w:r>
-      <w:r>
-        <w:rPr>
-          <w:rFonts w:hint="eastAsia"/>
-          <w:color w:val="333333"/>
-          <w:highlight w:val="yellow"/>
-          <w:shd w:val="clear" w:color="auto" w:fill="FFFFFF"/>
-        </w:rPr>
-        <w:t>印刷字符的专业外文文献或写出</w:t>
-      </w:r>
-      <w:r>
-        <w:rPr>
-          <w:rFonts w:hint="eastAsia"/>
-          <w:color w:val="333333"/>
-          <w:highlight w:val="yellow"/>
-          <w:shd w:val="clear" w:color="auto" w:fill="FFFFFF"/>
-        </w:rPr>
-        <w:t>10000</w:t>
-      </w:r>
-      <w:r>
-        <w:rPr>
-          <w:rFonts w:hint="eastAsia"/>
-          <w:color w:val="333333"/>
-          <w:highlight w:val="yellow"/>
-          <w:shd w:val="clear" w:color="auto" w:fill="FFFFFF"/>
-        </w:rPr>
-        <w:t>字符的外文文献的中文读书报告）</w:t>
-      </w:r>
-    </w:p>
-    <w:p>
-      <w:pPr>
-        <w:pStyle w:val="aa"/>
-        <w:spacing w:before="0" w:beforeAutospacing="0" w:after="0" w:afterAutospacing="0" w:line="300" w:lineRule="auto"/>
-        <w:ind w:firstLineChars="200" w:firstLine="480"/>
-        <w:rPr>
-          <w:rFonts w:ascii="Times New Roman" w:hAnsi="Times New Roman" w:cs="Times New Roman"/>
-        </w:rPr>
-      </w:pPr>
-      <w:r>
-        <w:t>2</w:t>
-      </w:r>
-      <w:r>
-        <w:t>．译文内容必须与</w:t>
-      </w:r>
-      <w:r>
-        <w:rPr>
-          <w:rFonts w:hint="eastAsia"/>
-        </w:rPr>
-        <w:t>毕业设计（论文）</w:t>
-      </w:r>
-      <w:r>
-        <w:t>题目（或专业内容）有关</w:t>
-      </w:r>
-      <w:r>
-        <w:rPr>
-          <w:rFonts w:ascii="Times New Roman" w:hAnsi="Times New Roman" w:cs="Times New Roman"/>
-        </w:rPr>
-        <w:t>，且是正式出版日期为近</w:t>
-      </w:r>
-      <w:r>
-        <w:rPr>
-          <w:rFonts w:ascii="Times New Roman" w:hAnsi="Times New Roman" w:cs="Times New Roman"/>
-        </w:rPr>
-        <w:t>5</w:t>
-      </w:r>
-      <w:r>
-        <w:rPr>
-          <w:rFonts w:ascii="Times New Roman" w:hAnsi="Times New Roman" w:cs="Times New Roman"/>
-        </w:rPr>
-        <w:t>年内的外文期刊，由指导教师在下达任务书时指定。</w:t>
-      </w:r>
-    </w:p>
-    <w:p>
-      <w:pPr>
-        <w:pStyle w:val="aa"/>
-        <w:spacing w:before="0" w:beforeAutospacing="0" w:after="0" w:afterAutospacing="0" w:line="300" w:lineRule="auto"/>
-        <w:ind w:firstLineChars="200" w:firstLine="480"/>
-      </w:pPr>
-      <w:r>
-        <w:t>3</w:t>
-      </w:r>
-      <w:r>
-        <w:t>．外文原文、译文应</w:t>
-      </w:r>
-      <w:r>
-        <w:t>用标准</w:t>
-      </w:r>
-      <w:r>
-        <w:t>A4</w:t>
-      </w:r>
-      <w:r>
-        <w:t>纸</w:t>
-      </w:r>
-      <w:r>
-        <w:rPr>
-          <w:rFonts w:hint="eastAsia"/>
-        </w:rPr>
-        <w:t>，</w:t>
-      </w:r>
-      <w:r>
-        <w:rPr>
-          <w:rFonts w:hint="eastAsia"/>
-          <w:b/>
-        </w:rPr>
-        <w:t>双</w:t>
-      </w:r>
-      <w:r>
-        <w:rPr>
-          <w:b/>
-        </w:rPr>
-        <w:t>面打字成文</w:t>
-      </w:r>
-      <w:r>
-        <w:t>。</w:t>
-      </w:r>
-    </w:p>
-    <w:p>
-      <w:pPr>
-        <w:ind w:firstLineChars="200" w:firstLine="480"/>
-        <w:rPr>
-          <w:rFonts w:hint="eastAsia"/>
-        </w:rPr>
-      </w:pPr>
-      <w:r>
-        <w:t>4</w:t>
-      </w:r>
-      <w:r>
-        <w:t>．译文的基本</w:t>
-      </w:r>
-      <w:r>
-        <w:rPr>
-          <w:rFonts w:hint="eastAsia"/>
-        </w:rPr>
-        <w:t>结构</w:t>
-      </w:r>
-      <w:r>
-        <w:t>与</w:t>
-      </w:r>
-      <w:r>
-        <w:rPr>
-          <w:rFonts w:hint="eastAsia"/>
-        </w:rPr>
-        <w:t>外文</w:t>
-      </w:r>
-      <w:r>
-        <w:rPr>
-          <w:rFonts w:hint="eastAsia"/>
-        </w:rPr>
-        <w:t>结构</w:t>
-      </w:r>
-      <w:r>
-        <w:t>相同</w:t>
-      </w:r>
-      <w:r>
-        <w:rPr>
-          <w:rFonts w:hint="eastAsia"/>
-        </w:rPr>
-        <w:t>，页边距：上</w:t>
-      </w:r>
-      <w:r>
-        <w:rPr>
-          <w:rFonts w:hint="eastAsia"/>
-        </w:rPr>
-        <w:t>3.5cm</w:t>
-      </w:r>
-      <w:r>
-        <w:rPr>
-          <w:rFonts w:hint="eastAsia"/>
-        </w:rPr>
-        <w:t>，下</w:t>
-      </w:r>
-      <w:r>
-        <w:rPr>
-          <w:rFonts w:hint="eastAsia"/>
-        </w:rPr>
-        <w:t>2.5cm</w:t>
-      </w:r>
-      <w:r>
-        <w:rPr>
-          <w:rFonts w:hint="eastAsia"/>
-        </w:rPr>
-        <w:t>，左</w:t>
-      </w:r>
-      <w:r>
-        <w:rPr>
-          <w:rFonts w:hint="eastAsia"/>
-        </w:rPr>
-        <w:t>2.5cm</w:t>
-      </w:r>
-      <w:r>
-        <w:rPr>
-          <w:rFonts w:hint="eastAsia"/>
-        </w:rPr>
-        <w:t>、右</w:t>
-      </w:r>
-      <w:r>
-        <w:rPr>
-          <w:rFonts w:hint="eastAsia"/>
-        </w:rPr>
-        <w:t>2.5cm</w:t>
-      </w:r>
-      <w:r>
-        <w:rPr>
-          <w:rFonts w:hint="eastAsia"/>
-        </w:rPr>
-        <w:t>；页眉：</w:t>
-      </w:r>
-      <w:r>
-        <w:rPr>
-          <w:rFonts w:hint="eastAsia"/>
-        </w:rPr>
-        <w:t>2.5cm</w:t>
-      </w:r>
-      <w:r>
-        <w:rPr>
-          <w:rFonts w:hint="eastAsia"/>
-        </w:rPr>
-        <w:t>，</w:t>
-      </w:r>
-      <w:r>
-        <w:t>页眉</w:t>
-      </w:r>
-      <w:r>
-        <w:rPr>
-          <w:rFonts w:hint="eastAsia"/>
-        </w:rPr>
-        <w:t>：译文的中文题目，页脚：</w:t>
-      </w:r>
-      <w:r>
-        <w:rPr>
-          <w:rFonts w:hint="eastAsia"/>
-        </w:rPr>
-        <w:t>2cm</w:t>
-      </w:r>
-      <w:r>
-        <w:rPr>
-          <w:rFonts w:hint="eastAsia"/>
-        </w:rPr>
-        <w:t>。文中标题为宋体，小四号，字体加粗。</w:t>
-      </w:r>
-    </w:p>
-    <w:p>
-      <w:pPr>
-        <w:pStyle w:val="aa"/>
-        <w:spacing w:before="0" w:beforeAutospacing="0" w:after="0" w:afterAutospacing="0" w:line="300" w:lineRule="auto"/>
-        <w:ind w:firstLineChars="200" w:firstLine="480"/>
-      </w:pPr>
-      <w:r>
-        <w:t>5</w:t>
-      </w:r>
-      <w:r>
-        <w:t>．</w:t>
-      </w:r>
-      <w:r>
-        <w:rPr>
-          <w:rFonts w:hint="eastAsia"/>
-        </w:rPr>
-        <w:t>原</w:t>
-      </w:r>
-      <w:r>
-        <w:t>文</w:t>
-      </w:r>
-      <w:r>
-        <w:rPr>
-          <w:rFonts w:hint="eastAsia"/>
-        </w:rPr>
-        <w:t>中</w:t>
-      </w:r>
-      <w:r>
-        <w:t>的</w:t>
-      </w:r>
-      <w:r>
-        <w:rPr>
-          <w:rFonts w:hint="eastAsia"/>
-        </w:rPr>
-        <w:t>图、表等的名称必须翻译，参考文献内容不翻译。</w:t>
-      </w:r>
-    </w:p>
-    <w:p>
-      <w:pPr>
-        <w:ind w:firstLineChars="200" w:firstLine="480"/>
-        <w:rPr>
-          <w:rFonts w:hint="eastAsia"/>
-        </w:rPr>
-      </w:pPr>
-      <w:r>
-        <w:rPr>
-          <w:rFonts w:hint="eastAsia"/>
-        </w:rPr>
-        <w:t>6</w:t>
-      </w:r>
-      <w:r>
-        <w:t>．</w:t>
-      </w:r>
-      <w:r>
-        <w:rPr>
-          <w:rFonts w:hint="eastAsia"/>
-        </w:rPr>
-        <w:t>外文翻译装订顺序：</w:t>
-      </w:r>
-    </w:p>
-    <w:p>
-      <w:pPr>
-        <w:ind w:firstLineChars="200" w:firstLine="480"/>
-        <w:rPr>
-          <w:rFonts w:hint="eastAsia"/>
-        </w:rPr>
-      </w:pPr>
-      <w:r>
-        <w:rPr>
-          <w:rFonts w:hint="eastAsia"/>
-        </w:rPr>
-        <w:t>（</w:t>
-      </w:r>
-      <w:r>
-        <w:rPr>
-          <w:rFonts w:hint="eastAsia"/>
-        </w:rPr>
-        <w:t>1</w:t>
-      </w:r>
-      <w:r>
-        <w:rPr>
-          <w:rFonts w:hint="eastAsia"/>
-        </w:rPr>
-        <w:t>）封面；</w:t>
-      </w:r>
-    </w:p>
-    <w:p>
-      <w:pPr>
-        <w:ind w:firstLineChars="200" w:firstLine="480"/>
-        <w:rPr>
-          <w:rFonts w:hint="eastAsia"/>
-        </w:rPr>
-      </w:pPr>
-      <w:r>
-        <w:rPr>
-          <w:rFonts w:hint="eastAsia"/>
-        </w:rPr>
-        <w:t>（</w:t>
-      </w:r>
-      <w:r>
-        <w:rPr>
-          <w:rFonts w:hint="eastAsia"/>
-        </w:rPr>
-        <w:t>2</w:t>
-      </w:r>
-      <w:r>
-        <w:rPr>
-          <w:rFonts w:hint="eastAsia"/>
-        </w:rPr>
-        <w:t>）外文原文；</w:t>
-      </w:r>
-    </w:p>
-    <w:p>
-      <w:pPr>
-        <w:ind w:firstLineChars="200" w:firstLine="480"/>
-        <w:rPr>
-          <w:rFonts w:hint="eastAsia"/>
-        </w:rPr>
-      </w:pPr>
-      <w:r>
-        <w:rPr>
-          <w:rFonts w:hint="eastAsia"/>
-        </w:rPr>
-        <w:t>（</w:t>
-      </w:r>
-      <w:r>
-        <w:rPr>
-          <w:rFonts w:hint="eastAsia"/>
-        </w:rPr>
-        <w:t>3</w:t>
-      </w:r>
-      <w:r>
-        <w:rPr>
-          <w:rFonts w:hint="eastAsia"/>
-        </w:rPr>
-        <w:t>）中文译文。</w:t>
-      </w:r>
-    </w:p>
-    <w:p>
-      <w:pPr>
-        <w:spacing w:line="360" w:lineRule="auto"/>
-        <w:ind w:firstLineChars="200" w:firstLine="480"/>
-        <w:rPr>
-          <w:rFonts w:ascii="宋体" w:hAnsi="宋体" w:hint="eastAsia"/>
-        </w:rPr>
-        <w:sectPr>
-          <w:headerReference w:type="default" r:id="rId6"/>
-          <w:pgSz w:w="11906" w:h="16838"/>
-          <w:pgMar w:top="1985" w:right="1418" w:bottom="1418" w:left="1418" w:header="1418" w:footer="1134" w:gutter="0"/>
-          <w:cols w:space="720"/>
-          <w:docGrid w:linePitch="326" w:charSpace="-2048"/>
-        </w:sectPr>
-      </w:pPr>
-      <w:r>
-        <w:rPr>
-          <w:rFonts w:ascii="宋体" w:hAnsi="宋体" w:hint="eastAsia"/>
-        </w:rPr>
-        <w:t>7</w:t>
-      </w:r>
-      <w:r>
-        <w:t>．</w:t>
-      </w:r>
-      <w:r>
-        <w:rPr>
-          <w:rFonts w:hint="eastAsia"/>
-        </w:rPr>
-        <w:t>特殊情况应在译文后附件说明。</w:t>
-      </w:r>
-    </w:p>
-    <w:p>
-      <w:pPr>
-        <w:jc w:val="center"/>
-        <w:rPr>
-          <w:rFonts w:ascii="宋体" w:hAnsi="宋体" w:hint="eastAsia"/>
-          <w:b/>
-          <w:sz w:val="32"/>
-          <w:szCs w:val="32"/>
-        </w:rPr>
-      </w:pPr>
-      <w:r>
-        <w:rPr>
-          <w:rFonts w:ascii="宋体" w:hAnsi="宋体" w:hint="eastAsia"/>
-          <w:b/>
-          <w:sz w:val="32"/>
-          <w:szCs w:val="32"/>
-        </w:rPr>
         <w:lastRenderedPageBreak/>
         <w:t>翻译外文的中文题目（宋体、三号、加粗）</w:t>
       </w:r>
@@ -1679,7 +1129,6 @@
       <w:pPr>
         <w:jc w:val="center"/>
         <w:rPr>
-          <w:rFonts w:hint="eastAsia"/>
           <w:sz w:val="28"/>
           <w:szCs w:val="28"/>
         </w:rPr>
@@ -1706,7 +1155,6 @@
       <w:pPr>
         <w:jc w:val="center"/>
         <w:rPr>
-          <w:rFonts w:hint="eastAsia"/>
           <w:sz w:val="28"/>
           <w:szCs w:val="28"/>
         </w:rPr>
@@ -1729,181 +1177,82 @@
     <w:p>
       <w:pPr>
         <w:rPr>
+          <w:rFonts w:ascii="宋体" w:hAnsi="宋体"/>
+        </w:rPr>
+      </w:pPr>
+      <w:r>
+        <w:rPr>
           <w:rFonts w:ascii="宋体" w:hAnsi="宋体" w:hint="eastAsia"/>
         </w:rPr>
+        <w:t>摘要：(原文中如果无摘要，此内容不写)</w:t>
+      </w:r>
+    </w:p>
+    <w:p>
+      <w:pPr>
+        <w:ind w:firstLineChars="200" w:firstLine="480"/>
+        <w:rPr>
+          <w:rFonts w:ascii="宋体" w:hAnsi="宋体"/>
+        </w:rPr>
       </w:pPr>
       <w:r>
         <w:rPr>
           <w:rFonts w:ascii="宋体" w:hAnsi="宋体" w:hint="eastAsia"/>
         </w:rPr>
-        <w:t>摘要：</w:t>
-      </w:r>
+        <w:t>要求忠于原文，语意流畅。</w:t>
+      </w:r>
+    </w:p>
+    <w:p>
+      <w:pPr>
+        <w:rPr>
+          <w:rFonts w:ascii="黑体" w:eastAsia="黑体"/>
+        </w:rPr>
+      </w:pPr>
+      <w:r>
+        <w:rPr>
+          <w:rFonts w:ascii="黑体" w:eastAsia="黑体" w:hint="eastAsia"/>
+        </w:rPr>
+        <w:t>关键词：(黑体、小四、加粗)</w:t>
+      </w:r>
+    </w:p>
+    <w:p>
+      <w:pPr>
+        <w:outlineLvl w:val="0"/>
+      </w:pPr>
+      <w:r>
+        <w:rPr>
+          <w:rFonts w:hint="eastAsia"/>
+        </w:rPr>
+        <w:t>（此处空一行）</w:t>
+      </w:r>
+    </w:p>
+    <w:p>
+      <w:pPr>
+        <w:ind w:firstLineChars="200" w:firstLine="480"/>
+      </w:pPr>
       <w:r>
         <w:rPr>
           <w:rFonts w:ascii="宋体" w:hAnsi="宋体" w:hint="eastAsia"/>
         </w:rPr>
-        <w:t>(</w:t>
-      </w:r>
+        <w:t>每段落首行缩进2个汉字；或者手动设置成每段落首行缩进2个汉字，字体：宋体，字号：小四，行距：多倍行距 1.25，间距：段前、段后均为0行，取消网格对齐选项。</w:t>
+      </w:r>
+    </w:p>
+    <w:p>
+      <w:pPr>
+        <w:ind w:firstLineChars="200" w:firstLine="480"/>
+        <w:rPr>
+          <w:rFonts w:ascii="宋体" w:hAnsi="宋体"/>
+        </w:rPr>
+      </w:pPr>
       <w:r>
         <w:rPr>
           <w:rFonts w:ascii="宋体" w:hAnsi="宋体" w:hint="eastAsia"/>
         </w:rPr>
-        <w:t>原文中如果无摘</w:t>
-      </w:r>
-      <w:r>
-        <w:rPr>
-          <w:rFonts w:ascii="宋体" w:hAnsi="宋体" w:hint="eastAsia"/>
-        </w:rPr>
-        <w:t>要，此内容不写</w:t>
-      </w:r>
-      <w:r>
-        <w:rPr>
-          <w:rFonts w:ascii="宋体" w:hAnsi="宋体" w:hint="eastAsia"/>
-        </w:rPr>
-        <w:t>)</w:t>
+        <w:t>翻译的字体、字号、序号等应与毕业设计（论文）格式要求完全一致。</w:t>
       </w:r>
     </w:p>
     <w:p>
       <w:pPr>
         <w:ind w:firstLineChars="200" w:firstLine="480"/>
-        <w:rPr>
-          <w:rFonts w:ascii="宋体" w:hAnsi="宋体" w:hint="eastAsia"/>
-        </w:rPr>
-      </w:pPr>
-      <w:r>
-        <w:rPr>
-          <w:rFonts w:ascii="宋体" w:hAnsi="宋体" w:hint="eastAsia"/>
-        </w:rPr>
-        <w:t>要求忠于原文，语意流畅。</w:t>
-      </w:r>
-    </w:p>
-    <w:p>
-      <w:pPr>
-        <w:rPr>
-          <w:rFonts w:ascii="黑体" w:eastAsia="黑体" w:hint="eastAsia"/>
-        </w:rPr>
-      </w:pPr>
-      <w:r>
-        <w:rPr>
-          <w:rFonts w:ascii="黑体" w:eastAsia="黑体" w:hint="eastAsia"/>
-        </w:rPr>
-        <w:t>关键词：</w:t>
-      </w:r>
-      <w:r>
-        <w:rPr>
-          <w:rFonts w:ascii="黑体" w:eastAsia="黑体" w:hint="eastAsia"/>
-        </w:rPr>
-        <w:t>(</w:t>
-      </w:r>
-      <w:r>
-        <w:rPr>
-          <w:rFonts w:ascii="黑体" w:eastAsia="黑体" w:hint="eastAsia"/>
-        </w:rPr>
-        <w:t>黑体、小四、加粗</w:t>
-      </w:r>
-      <w:r>
-        <w:rPr>
-          <w:rFonts w:ascii="黑体" w:eastAsia="黑体" w:hint="eastAsia"/>
-        </w:rPr>
-        <w:t>)</w:t>
-      </w:r>
-    </w:p>
-    <w:p>
-      <w:pPr>
-        <w:outlineLvl w:val="0"/>
-        <w:rPr>
-          <w:rFonts w:hint="eastAsia"/>
-        </w:rPr>
-      </w:pPr>
-      <w:r>
-        <w:rPr>
-          <w:rFonts w:hint="eastAsia"/>
-        </w:rPr>
-        <w:t>（此处空一行）</w:t>
-      </w:r>
-    </w:p>
-    <w:p>
-      <w:pPr>
-        <w:ind w:firstLineChars="200" w:firstLine="480"/>
-        <w:rPr>
-          <w:rFonts w:hint="eastAsia"/>
-        </w:rPr>
-      </w:pPr>
-      <w:r>
-        <w:rPr>
-          <w:rFonts w:ascii="宋体" w:hAnsi="宋体" w:hint="eastAsia"/>
-        </w:rPr>
-        <w:t>每段落首行缩进</w:t>
-      </w:r>
-      <w:r>
-        <w:rPr>
-          <w:rFonts w:ascii="宋体" w:hAnsi="宋体" w:hint="eastAsia"/>
-        </w:rPr>
-        <w:t>2</w:t>
-      </w:r>
-      <w:r>
-        <w:rPr>
-          <w:rFonts w:ascii="宋体" w:hAnsi="宋体" w:hint="eastAsia"/>
-        </w:rPr>
-        <w:t>个汉字；或者手动设置成每段落首行缩进</w:t>
-      </w:r>
-      <w:r>
-        <w:rPr>
-          <w:rFonts w:ascii="宋体" w:hAnsi="宋体" w:hint="eastAsia"/>
-        </w:rPr>
-        <w:t>2</w:t>
-      </w:r>
-      <w:r>
-        <w:rPr>
-          <w:rFonts w:ascii="宋体" w:hAnsi="宋体" w:hint="eastAsia"/>
-        </w:rPr>
-        <w:t>个汉字，字体：宋体，字号：小四，行距：多倍行距</w:t>
-      </w:r>
-      <w:r>
-        <w:rPr>
-          <w:rFonts w:ascii="宋体" w:hAnsi="宋体" w:hint="eastAsia"/>
-        </w:rPr>
-        <w:t xml:space="preserve"> 1.25</w:t>
-      </w:r>
-      <w:r>
-        <w:rPr>
-          <w:rFonts w:ascii="宋体" w:hAnsi="宋体" w:hint="eastAsia"/>
-        </w:rPr>
-        <w:t>，间距：段前、段后均为</w:t>
-      </w:r>
-      <w:r>
-        <w:rPr>
-          <w:rFonts w:ascii="宋体" w:hAnsi="宋体" w:hint="eastAsia"/>
-        </w:rPr>
-        <w:t>0</w:t>
-      </w:r>
-      <w:r>
-        <w:rPr>
-          <w:rFonts w:ascii="宋体" w:hAnsi="宋体" w:hint="eastAsia"/>
-        </w:rPr>
-        <w:t>行，取消网格对齐选项。</w:t>
-      </w:r>
-    </w:p>
-    <w:p>
-      <w:pPr>
-        <w:ind w:firstLineChars="200" w:firstLine="480"/>
-        <w:rPr>
-          <w:rFonts w:ascii="宋体" w:hAnsi="宋体" w:hint="eastAsia"/>
-        </w:rPr>
-      </w:pPr>
-      <w:r>
-        <w:rPr>
-          <w:rFonts w:ascii="宋体" w:hAnsi="宋体" w:hint="eastAsia"/>
-        </w:rPr>
-        <w:t>翻译的字体、字号、序号等应与毕业设计（论文）格式要求完全一致。</w:t>
-      </w:r>
-    </w:p>
-    <w:p>
-      <w:pPr>
-        <w:ind w:firstLineChars="200" w:firstLine="480"/>
-        <w:rPr>
-          <w:rFonts w:hint="eastAsia"/>
-        </w:rPr>
       </w:pPr>
       <w:r>
         <w:rPr>
@@ -1916,9 +1265,6 @@
       <w:pPr>
         <w:snapToGrid w:val="0"/>
         <w:ind w:firstLineChars="200" w:firstLine="480"/>
-        <w:rPr>
-          <w:rFonts w:hint="eastAsia"/>
-        </w:rPr>
       </w:pPr>
       <w:r>
         <w:rPr>
@@ -1931,21 +1277,12 @@
       <w:pPr>
         <w:snapToGrid w:val="0"/>
         <w:ind w:firstLineChars="200" w:firstLine="480"/>
-        <w:rPr>
-          <w:rFonts w:hint="eastAsia"/>
-        </w:rPr>
-      </w:pPr>
-      <w:r>
-        <w:rPr>
-          <w:rFonts w:hint="eastAsia"/>
-        </w:rPr>
-        <w:t>原文中的致谢及参考文献均可以略去，但在文献</w:t>
-      </w:r>
-      <w:r>
-        <w:rPr>
-          <w:rFonts w:hint="eastAsia"/>
-        </w:rPr>
-        <w:t>翻译的末页标注：致谢及参考文献已略</w:t>
+      </w:pPr>
+      <w:r>
+        <w:rPr>
+          <w:rFonts w:hint="eastAsia"/>
+        </w:rPr>
+        <w:t>原文中的致谢及参考文献均可以略去，但在文献翻译的末页标注：致谢及参考文献已略</w:t>
       </w:r>
       <w:r>
         <w:rPr>
@@ -1976,9 +1313,6 @@
       <w:pPr>
         <w:snapToGrid w:val="0"/>
         <w:ind w:firstLineChars="200" w:firstLine="480"/>
-        <w:rPr>
-          <w:rFonts w:hint="eastAsia"/>
-        </w:rPr>
       </w:pPr>
       <w:r>
         <w:rPr>
@@ -2009,9 +1343,6 @@
       <w:pPr>
         <w:snapToGrid w:val="0"/>
         <w:ind w:firstLineChars="200" w:firstLine="480"/>
-        <w:rPr>
-          <w:rFonts w:hint="eastAsia"/>
-        </w:rPr>
       </w:pPr>
       <w:r>
         <w:rPr>
@@ -2041,9 +1372,29 @@
     <w:p>
       <w:pPr>
         <w:rPr>
+          <w:rFonts w:ascii="宋体" w:hAnsi="宋体"/>
+        </w:rPr>
+      </w:pPr>
+    </w:p>
+    <w:p>
+      <w:pPr>
+        <w:rPr>
+          <w:rFonts w:ascii="宋体" w:hAnsi="宋体"/>
+        </w:rPr>
+      </w:pPr>
+    </w:p>
+    <w:p>
+      <w:pPr>
+        <w:rPr>
+          <w:rFonts w:ascii="宋体" w:hAnsi="宋体"/>
+        </w:rPr>
+      </w:pPr>
+      <w:r>
+        <w:rPr>
           <w:rFonts w:ascii="宋体" w:hAnsi="宋体" w:hint="eastAsia"/>
         </w:rPr>
-      </w:pPr>
+        <w:t>外文翻译要求：1．毕业设计（论文）外文翻译的译文不得少于5千汉字。选取的内容如超出要求字数上限，应翻译至原文完整的段落结束为宜。（国际班、外语专业学生翻译8000印刷字符的专业外文文献或写出10000字符的外文文献的中文读书报告）2．译文内容必须与毕业设计（论文）题目（或专业内容）有关，且是正式出版日期为近5年内的外文期刊，由指导教师在下达任务书时指定。3．外文原文、译文应用标准A4纸，双面打字成文。4．译文的基本结构与外文结构相同，页边距：上3.5cm，下2.5cm，左2.5cm、右2.5cm；页眉：2.5cm，页眉：译文的中文题目，页脚：2cm。文中标题为宋体，小四号，字体加粗。5．原文中的图、表等的名称必须翻译，参考文献内容不翻译。6．外文翻译装订顺序：（1）封面；（2）外文原文；（3）中文译文。7．特殊情况应在译文后附件说明。</w:t>
+      </w:r>
     </w:p>
     <w:p>
       <w:pPr>
@@ -2052,95 +1403,11 @@
         </w:rPr>
       </w:pPr>
     </w:p>
-    <w:p>
-      <w:pPr>
-        <w:rPr>
-          <w:rFonts w:ascii="宋体" w:hAnsi="宋体" w:hint="eastAsia"/>
-        </w:rPr>
-      </w:pPr>
-    </w:p>
-    <w:p>
-      <w:pPr>
-        <w:rPr>
-          <w:rFonts w:ascii="宋体" w:hAnsi="宋体" w:hint="eastAsia"/>
-        </w:rPr>
-      </w:pPr>
-    </w:p>
-    <w:p>
-      <w:pPr>
-        <w:rPr>
-          <w:rFonts w:ascii="宋体" w:hAnsi="宋体" w:hint="eastAsia"/>
-        </w:rPr>
-      </w:pPr>
-    </w:p>
-    <w:p>
-      <w:pPr>
-        <w:rPr>
-          <w:rFonts w:ascii="宋体" w:hAnsi="宋体" w:hint="eastAsia"/>
-        </w:rPr>
-      </w:pPr>
-    </w:p>
-    <w:p>
-      <w:pPr>
-        <w:rPr>
-          <w:rFonts w:ascii="宋体" w:hAnsi="宋体" w:hint="eastAsia"/>
-        </w:rPr>
-      </w:pPr>
-    </w:p>
-    <w:p>
-      <w:pPr>
-        <w:rPr>
-          <w:rFonts w:ascii="宋体" w:hAnsi="宋体" w:hint="eastAsia"/>
-        </w:rPr>
-      </w:pPr>
-    </w:p>
-    <w:p>
-      <w:pPr>
-        <w:rPr>
-          <w:rFonts w:ascii="宋体" w:hAnsi="宋体" w:hint="eastAsia"/>
-        </w:rPr>
-      </w:pPr>
-    </w:p>
-    <w:p>
-      <w:pPr>
-        <w:rPr>
-          <w:rFonts w:ascii="宋体" w:hAnsi="宋体" w:hint="eastAsia"/>
-        </w:rPr>
-      </w:pPr>
-    </w:p>
-    <w:p>
-      <w:pPr>
-        <w:rPr>
-          <w:rFonts w:ascii="宋体" w:hAnsi="宋体" w:hint="eastAsia"/>
-        </w:rPr>
-      </w:pPr>
-    </w:p>
-    <w:p>
-      <w:pPr>
-        <w:rPr>
-          <w:rFonts w:ascii="宋体" w:hAnsi="宋体" w:hint="eastAsia"/>
-        </w:rPr>
-      </w:pPr>
-    </w:p>
-    <w:p>
-      <w:pPr>
-        <w:rPr>
-          <w:rFonts w:ascii="宋体" w:hAnsi="宋体" w:hint="eastAsia"/>
-        </w:rPr>
-      </w:pPr>
-    </w:p>
-    <w:p>
-      <w:pPr>
-        <w:rPr>
-          <w:rFonts w:ascii="宋体" w:hAnsi="宋体" w:hint="eastAsia"/>
-        </w:rPr>
-      </w:pPr>
-    </w:p>
     <w:sectPr>
-      <w:headerReference w:type="even" r:id="rId7"/>
-      <w:headerReference w:type="default" r:id="rId8"/>
-      <w:footerReference w:type="even" r:id="rId9"/>
-      <w:footerReference w:type="default" r:id="rId10"/>
+      <w:headerReference w:type="even" r:id="rId6"/>
+      <w:headerReference w:type="default" r:id="rId7"/>
+      <w:footerReference w:type="even" r:id="rId8"/>
+      <w:footerReference w:type="default" r:id="rId9"/>
       <w:pgSz w:w="11906" w:h="16838"/>
       <w:pgMar w:top="1985" w:right="1418" w:bottom="1418" w:left="1418" w:header="1418" w:footer="1134" w:gutter="0"/>
       <w:pgNumType w:start="1"/>
@@ -2201,7 +1468,6 @@
     <w:r>
       <w:rPr>
         <w:rStyle w:val="a4"/>
-        <w:lang w:val="en-US" w:eastAsia="zh-CN"/>
       </w:rPr>
       <w:t>2</w:t>
     </w:r>
@@ -2218,9 +1484,6 @@
     <w:pPr>
       <w:pStyle w:val="ab"/>
       <w:jc w:val="center"/>
-      <w:rPr>
-        <w:rFonts w:hint="eastAsia"/>
-      </w:rPr>
     </w:pPr>
     <w:r>
       <w:rPr>
@@ -2243,7 +1506,6 @@
     <w:r>
       <w:rPr>
         <w:rStyle w:val="a4"/>
-        <w:lang w:val="en-US" w:eastAsia="zh-CN"/>
       </w:rPr>
       <w:t>1</w:t>
     </w:r>
@@ -2290,19 +1552,6 @@
   <w:p>
     <w:pPr>
       <w:pStyle w:val="a8"/>
-      <w:pBdr>
-        <w:bottom w:val="none" w:sz="0" w:space="0" w:color="auto"/>
-      </w:pBdr>
-    </w:pPr>
-  </w:p>
-</w:hdr>
-</file>
-
-<file path=word/header2.xml><?xml version="1.0" encoding="utf-8"?>
-<w:hdr xmlns:wpc="http://schemas.microsoft.com/office/word/2010/wordprocessingCanvas" xmlns:cx="http://schemas.microsoft.com/office/drawing/2014/chartex" xmlns:cx1="http://schemas.microsoft.com/office/drawing/2015/9/8/chartex" xmlns:cx2="http://schemas.microsoft.com/office/drawing/2015/10/21/chartex" xmlns:cx3="http://schemas.microsoft.com/office/drawing/2016/5/9/chartex" xmlns:cx4="http://schemas.microsoft.com/office/drawing/2016/5/10/chartex" xmlns:cx5="http://schemas.microsoft.com/office/drawing/2016/5/11/chartex" xmlns:cx6="http://schemas.microsoft.com/office/drawing/2016/5/12/chartex" xmlns:cx7="http://schemas.microsoft.com/office/drawing/2016/5/13/chartex" xmlns:cx8="http://schemas.microsoft.com/office/drawing/2016/5/14/chartex" xmlns:mc="http://schemas.openxmlformats.org/markup-compatibility/2006" xmlns:aink="http://schemas.microsoft.com/office/drawing/2016/ink" xmlns:am3d="http://schemas.microsoft.com/office/drawing/2017/model3d" xmlns:o="urn:schemas-microsoft-com:office:office" xmlns:r="http://schemas.openxmlformats.org/officeDocument/2006/relationships" xmlns:m="http://schemas.openxmlformats.org/officeDocument/2006/math" xmlns:v="urn:schemas-microsoft-com:vml" xmlns:wp14="http://schemas.microsoft.com/office/word/2010/wordprocessingDrawing" xmlns:wp="http://schemas.openxmlformats.org/drawingml/2006/wordprocessingDrawing" xmlns:w10="urn:schemas-microsoft-com:office:word" xmlns:w="http://schemas.openxmlformats.org/wordprocessingml/2006/main" xmlns:w14="http://schemas.microsoft.com/office/word/2010/wordml" xmlns:w15="http://schemas.microsoft.com/office/word/2012/wordml" xmlns:w16cex="http://schemas.microsoft.com/office/word/2018/wordml/cex" xmlns:w16cid="http://schemas.microsoft.com/office/word/2016/wordml/cid" xmlns:w16="http://schemas.microsoft.com/office/word/2018/wordml" xmlns:w16sdtdh="http://schemas.microsoft.com/office/word/2020/wordml/sdtdatahash" xmlns:w16se="http://schemas.microsoft.com/office/word/2015/wordml/symex" xmlns:wpg="http://schemas.microsoft.com/office/word/2010/wordprocessingGroup" xmlns:wpi="http://schemas.microsoft.com/office/word/2010/wordprocessingInk" xmlns:wne="http://schemas.microsoft.com/office/word/2006/wordml" xmlns:wps="http://schemas.microsoft.com/office/word/2010/wordprocessingShape" mc:Ignorable="w14 w15 w16se w16cid w16 w16cex w16sdtdh wp14">
-  <w:p>
-    <w:pPr>
-      <w:pStyle w:val="a8"/>
     </w:pPr>
     <w:r>
       <w:rPr>
@@ -2314,7 +1563,7 @@
 </w:hdr>
 </file>
 
-<file path=word/header3.xml><?xml version="1.0" encoding="utf-8"?>
+<file path=word/header2.xml><?xml version="1.0" encoding="utf-8"?>
 <w:hdr xmlns:wpc="http://schemas.microsoft.com/office/word/2010/wordprocessingCanvas" xmlns:cx="http://schemas.microsoft.com/office/drawing/2014/chartex" xmlns:cx1="http://schemas.microsoft.com/office/drawing/2015/9/8/chartex" xmlns:cx2="http://schemas.microsoft.com/office/drawing/2015/10/21/chartex" xmlns:cx3="http://schemas.microsoft.com/office/drawing/2016/5/9/chartex" xmlns:cx4="http://schemas.microsoft.com/office/drawing/2016/5/10/chartex" xmlns:cx5="http://schemas.microsoft.com/office/drawing/2016/5/11/chartex" xmlns:cx6="http://schemas.microsoft.com/office/drawing/2016/5/12/chartex" xmlns:cx7="http://schemas.microsoft.com/office/drawing/2016/5/13/chartex" xmlns:cx8="http://schemas.microsoft.com/office/drawing/2016/5/14/chartex" xmlns:mc="http://schemas.openxmlformats.org/markup-compatibility/2006" xmlns:aink="http://schemas.microsoft.com/office/drawing/2016/ink" xmlns:am3d="http://schemas.microsoft.com/office/drawing/2017/model3d" xmlns:o="urn:schemas-microsoft-com:office:office" xmlns:r="http://schemas.openxmlformats.org/officeDocument/2006/relationships" xmlns:m="http://schemas.openxmlformats.org/officeDocument/2006/math" xmlns:v="urn:schemas-microsoft-com:vml" xmlns:wp14="http://schemas.microsoft.com/office/word/2010/wordprocessingDrawing" xmlns:wp="http://schemas.openxmlformats.org/drawingml/2006/wordprocessingDrawing" xmlns:w10="urn:schemas-microsoft-com:office:word" xmlns:w="http://schemas.openxmlformats.org/wordprocessingml/2006/main" xmlns:w14="http://schemas.microsoft.com/office/word/2010/wordml" xmlns:w15="http://schemas.microsoft.com/office/word/2012/wordml" xmlns:w16cex="http://schemas.microsoft.com/office/word/2018/wordml/cex" xmlns:w16cid="http://schemas.microsoft.com/office/word/2016/wordml/cid" xmlns:w16="http://schemas.microsoft.com/office/word/2018/wordml" xmlns:w16sdtdh="http://schemas.microsoft.com/office/word/2020/wordml/sdtdatahash" xmlns:w16se="http://schemas.microsoft.com/office/word/2015/wordml/symex" xmlns:wpg="http://schemas.microsoft.com/office/word/2010/wordprocessingGroup" xmlns:wpi="http://schemas.microsoft.com/office/word/2010/wordprocessingInk" xmlns:wne="http://schemas.microsoft.com/office/word/2006/wordml" xmlns:wps="http://schemas.microsoft.com/office/word/2010/wordprocessingShape" mc:Ignorable="w14 w15 w16se w16cid w16 w16cex w16sdtdh wp14">
   <w:p>
     <w:pPr>
@@ -2368,12 +1617,55 @@
     <w:lsdException w:name="Document Map" w:semiHidden="1"/>
     <w:lsdException w:name="HTML Top of Form" w:semiHidden="1" w:uiPriority="99" w:unhideWhenUsed="1"/>
     <w:lsdException w:name="HTML Bottom of Form" w:semiHidden="1" w:uiPriority="99" w:unhideWhenUsed="1"/>
-    <w:lsdException w:name="Normal Table" w:semiHidden="1"/>
+    <w:lsdException w:name="Normal Table" w:semiHidden="1" w:unhideWhenUsed="1"/>
     <w:lsdException w:name="No List" w:semiHidden="1" w:uiPriority="99" w:unhideWhenUsed="1"/>
     <w:lsdException w:name="Outline List 1" w:semiHidden="1" w:uiPriority="99" w:unhideWhenUsed="1"/>
     <w:lsdException w:name="Outline List 2" w:semiHidden="1" w:uiPriority="99" w:unhideWhenUsed="1"/>
     <w:lsdException w:name="Outline List 3" w:semiHidden="1" w:uiPriority="99" w:unhideWhenUsed="1"/>
+    <w:lsdException w:name="Table Simple 1" w:semiHidden="1" w:unhideWhenUsed="1"/>
+    <w:lsdException w:name="Table Simple 2" w:semiHidden="1" w:unhideWhenUsed="1"/>
+    <w:lsdException w:name="Table Simple 3" w:semiHidden="1" w:unhideWhenUsed="1"/>
+    <w:lsdException w:name="Table Classic 1" w:semiHidden="1" w:unhideWhenUsed="1"/>
+    <w:lsdException w:name="Table Classic 2" w:semiHidden="1" w:unhideWhenUsed="1"/>
+    <w:lsdException w:name="Table Classic 3" w:semiHidden="1" w:unhideWhenUsed="1"/>
+    <w:lsdException w:name="Table Classic 4" w:semiHidden="1" w:unhideWhenUsed="1"/>
+    <w:lsdException w:name="Table Colorful 1" w:semiHidden="1" w:unhideWhenUsed="1"/>
+    <w:lsdException w:name="Table Colorful 2" w:semiHidden="1" w:unhideWhenUsed="1"/>
+    <w:lsdException w:name="Table Colorful 3" w:semiHidden="1" w:unhideWhenUsed="1"/>
+    <w:lsdException w:name="Table Columns 1" w:semiHidden="1" w:unhideWhenUsed="1"/>
+    <w:lsdException w:name="Table Columns 2" w:semiHidden="1" w:unhideWhenUsed="1"/>
+    <w:lsdException w:name="Table Columns 3" w:semiHidden="1" w:unhideWhenUsed="1"/>
+    <w:lsdException w:name="Table Columns 4" w:semiHidden="1" w:unhideWhenUsed="1"/>
+    <w:lsdException w:name="Table Columns 5" w:semiHidden="1" w:unhideWhenUsed="1"/>
+    <w:lsdException w:name="Table Grid 1" w:semiHidden="1" w:unhideWhenUsed="1"/>
+    <w:lsdException w:name="Table Grid 2" w:semiHidden="1" w:unhideWhenUsed="1"/>
+    <w:lsdException w:name="Table Grid 3" w:semiHidden="1" w:unhideWhenUsed="1"/>
+    <w:lsdException w:name="Table Grid 4" w:semiHidden="1" w:unhideWhenUsed="1"/>
+    <w:lsdException w:name="Table Grid 5" w:semiHidden="1" w:unhideWhenUsed="1"/>
+    <w:lsdException w:name="Table Grid 6" w:semiHidden="1" w:unhideWhenUsed="1"/>
+    <w:lsdException w:name="Table Grid 7" w:semiHidden="1" w:unhideWhenUsed="1"/>
+    <w:lsdException w:name="Table Grid 8" w:semiHidden="1" w:unhideWhenUsed="1"/>
+    <w:lsdException w:name="Table List 1" w:semiHidden="1" w:unhideWhenUsed="1"/>
+    <w:lsdException w:name="Table List 2" w:semiHidden="1" w:unhideWhenUsed="1"/>
+    <w:lsdException w:name="Table List 3" w:semiHidden="1" w:unhideWhenUsed="1"/>
+    <w:lsdException w:name="Table List 4" w:semiHidden="1" w:unhideWhenUsed="1"/>
+    <w:lsdException w:name="Table List 5" w:semiHidden="1" w:unhideWhenUsed="1"/>
+    <w:lsdException w:name="Table List 6" w:semiHidden="1" w:unhideWhenUsed="1"/>
+    <w:lsdException w:name="Table List 7" w:semiHidden="1" w:unhideWhenUsed="1"/>
+    <w:lsdException w:name="Table List 8" w:semiHidden="1" w:unhideWhenUsed="1"/>
+    <w:lsdException w:name="Table 3D effects 1" w:semiHidden="1" w:unhideWhenUsed="1"/>
+    <w:lsdException w:name="Table 3D effects 2" w:semiHidden="1" w:unhideWhenUsed="1"/>
+    <w:lsdException w:name="Table 3D effects 3" w:semiHidden="1" w:unhideWhenUsed="1"/>
+    <w:lsdException w:name="Table Contemporary" w:semiHidden="1" w:unhideWhenUsed="1"/>
+    <w:lsdException w:name="Table Elegant" w:semiHidden="1" w:unhideWhenUsed="1"/>
+    <w:lsdException w:name="Table Professional" w:semiHidden="1" w:unhideWhenUsed="1"/>
+    <w:lsdException w:name="Table Subtle 1" w:semiHidden="1" w:unhideWhenUsed="1"/>
+    <w:lsdException w:name="Table Subtle 2" w:semiHidden="1" w:unhideWhenUsed="1"/>
+    <w:lsdException w:name="Table Web 1" w:semiHidden="1" w:unhideWhenUsed="1"/>
+    <w:lsdException w:name="Table Web 2" w:semiHidden="1" w:unhideWhenUsed="1"/>
+    <w:lsdException w:name="Table Web 3" w:semiHidden="1" w:unhideWhenUsed="1"/>
     <w:lsdException w:name="Balloon Text" w:semiHidden="1"/>
+    <w:lsdException w:name="Table Theme" w:semiHidden="1" w:unhideWhenUsed="1"/>
     <w:lsdException w:name="Placeholder Text" w:semiHidden="1" w:uiPriority="99" w:unhideWhenUsed="1"/>
     <w:lsdException w:name="No Spacing" w:uiPriority="1" w:qFormat="1"/>
     <w:lsdException w:name="Light Shading" w:uiPriority="60"/>
@@ -2681,12 +1973,17 @@
   </w:style>
   <w:style w:type="character" w:default="1" w:styleId="a0">
     <w:name w:val="Default Paragraph Font"/>
+    <w:uiPriority w:val="1"/>
     <w:semiHidden/>
+    <w:unhideWhenUsed/>
   </w:style>
   <w:style w:type="table" w:default="1" w:styleId="a1">
     <w:name w:val="Normal Table"/>
+    <w:uiPriority w:val="99"/>
     <w:semiHidden/>
+    <w:unhideWhenUsed/>
     <w:tblPr>
+      <w:tblInd w:w="0" w:type="dxa"/>
       <w:tblCellMar>
         <w:top w:w="0" w:type="dxa"/>
         <w:left w:w="108" w:type="dxa"/>

</xml_diff>

<commit_message>
chore: add maincontent styles to translate template
</commit_message>
<xml_diff>
--- a/外文翻译模板-docx.docx
+++ b/外文翻译模板-docx.docx
@@ -2,13 +2,7 @@
 <file path=word/document.xml><?xml version="1.0" encoding="utf-8"?>
 <w:document xmlns:wpc="http://schemas.microsoft.com/office/word/2010/wordprocessingCanvas" xmlns:cx="http://schemas.microsoft.com/office/drawing/2014/chartex" xmlns:cx1="http://schemas.microsoft.com/office/drawing/2015/9/8/chartex" xmlns:cx2="http://schemas.microsoft.com/office/drawing/2015/10/21/chartex" xmlns:cx3="http://schemas.microsoft.com/office/drawing/2016/5/9/chartex" xmlns:cx4="http://schemas.microsoft.com/office/drawing/2016/5/10/chartex" xmlns:cx5="http://schemas.microsoft.com/office/drawing/2016/5/11/chartex" xmlns:cx6="http://schemas.microsoft.com/office/drawing/2016/5/12/chartex" xmlns:cx7="http://schemas.microsoft.com/office/drawing/2016/5/13/chartex" xmlns:cx8="http://schemas.microsoft.com/office/drawing/2016/5/14/chartex" xmlns:mc="http://schemas.openxmlformats.org/markup-compatibility/2006" xmlns:aink="http://schemas.microsoft.com/office/drawing/2016/ink" xmlns:am3d="http://schemas.microsoft.com/office/drawing/2017/model3d" xmlns:o="urn:schemas-microsoft-com:office:office" xmlns:r="http://schemas.openxmlformats.org/officeDocument/2006/relationships" xmlns:m="http://schemas.openxmlformats.org/officeDocument/2006/math" xmlns:v="urn:schemas-microsoft-com:vml" xmlns:wp14="http://schemas.microsoft.com/office/word/2010/wordprocessingDrawing" xmlns:wp="http://schemas.openxmlformats.org/drawingml/2006/wordprocessingDrawing" xmlns:w10="urn:schemas-microsoft-com:office:word" xmlns:w="http://schemas.openxmlformats.org/wordprocessingml/2006/main" xmlns:w14="http://schemas.microsoft.com/office/word/2010/wordml" xmlns:w15="http://schemas.microsoft.com/office/word/2012/wordml" xmlns:w16cex="http://schemas.microsoft.com/office/word/2018/wordml/cex" xmlns:w16cid="http://schemas.microsoft.com/office/word/2016/wordml/cid" xmlns:w16="http://schemas.microsoft.com/office/word/2018/wordml" xmlns:w16sdtdh="http://schemas.microsoft.com/office/word/2020/wordml/sdtdatahash" xmlns:w16se="http://schemas.microsoft.com/office/word/2015/wordml/symex" xmlns:wpg="http://schemas.microsoft.com/office/word/2010/wordprocessingGroup" xmlns:wpi="http://schemas.microsoft.com/office/word/2010/wordprocessingInk" xmlns:wne="http://schemas.microsoft.com/office/word/2006/wordml" xmlns:wps="http://schemas.microsoft.com/office/word/2010/wordprocessingShape" mc:Ignorable="w14 w15 w16se w16cid w16 w16cex w16sdtdh wp14">
   <w:body>
-    <w:p>
-      <w:pPr>
-        <w:rPr>
-          <w:rFonts w:hint="eastAsia"/>
-        </w:rPr>
-      </w:pPr>
-    </w:p>
+    <w:p/>
     <w:p>
       <w:pPr>
         <w:jc w:val="center"/>
@@ -295,11 +289,6 @@
     </w:p>
     <w:p/>
     <w:p>
-      <w:pPr>
-        <w:rPr>
-          <w:rFonts w:hint="eastAsia"/>
-        </w:rPr>
-      </w:pPr>
       <w:r>
         <w:rPr>
           <w:rFonts w:hint="eastAsia"/>
@@ -785,13 +774,7 @@
       </w:r>
     </w:p>
     <w:p/>
-    <w:p>
-      <w:pPr>
-        <w:rPr>
-          <w:rFonts w:hint="eastAsia"/>
-        </w:rPr>
-      </w:pPr>
-    </w:p>
+    <w:p/>
     <w:p/>
     <w:p/>
     <w:p/>
@@ -1387,27 +1370,107 @@
       <w:pPr>
         <w:rPr>
           <w:rFonts w:ascii="宋体" w:hAnsi="宋体"/>
+          <w:sz w:val="15"/>
+          <w:szCs w:val="15"/>
         </w:rPr>
       </w:pPr>
       <w:r>
         <w:rPr>
           <w:rFonts w:ascii="宋体" w:hAnsi="宋体" w:hint="eastAsia"/>
+          <w:sz w:val="15"/>
+          <w:szCs w:val="15"/>
         </w:rPr>
         <w:t>外文翻译要求：1．毕业设计（论文）外文翻译的译文不得少于5千汉字。选取的内容如超出要求字数上限，应翻译至原文完整的段落结束为宜。（国际班、外语专业学生翻译8000印刷字符的专业外文文献或写出10000字符的外文文献的中文读书报告）2．译文内容必须与毕业设计（论文）题目（或专业内容）有关，且是正式出版日期为近5年内的外文期刊，由指导教师在下达任务书时指定。3．外文原文、译文应用标准A4纸，双面打字成文。4．译文的基本结构与外文结构相同，页边距：上3.5cm，下2.5cm，左2.5cm、右2.5cm；页眉：2.5cm，页眉：译文的中文题目，页脚：2cm。文中标题为宋体，小四号，字体加粗。5．原文中的图、表等的名称必须翻译，参考文献内容不翻译。6．外文翻译装订顺序：（1）封面；（2）外文原文；（3）中文译文。7．特殊情况应在译文后附件说明。</w:t>
       </w:r>
     </w:p>
-    <w:p>
-      <w:pPr>
-        <w:rPr>
-          <w:rFonts w:ascii="宋体" w:hAnsi="宋体" w:hint="eastAsia"/>
+    <w:p/>
+    <w:p>
+      <w:pPr>
+        <w:jc w:val="center"/>
+      </w:pPr>
+      <w:r>
+        <w:rPr>
+          <w:rFonts w:hint="eastAsia"/>
+          <w:noProof/>
+        </w:rPr>
+        <w:drawing>
+          <wp:inline distT="0" distB="0" distL="0" distR="0" wp14:anchorId="59F78997" wp14:editId="31D1E738">
+            <wp:extent cx="1943100" cy="1065010"/>
+            <wp:effectExtent l="0" t="0" r="0" b="1905"/>
+            <wp:docPr id="3" name="图片 3"/>
+            <wp:cNvGraphicFramePr>
+              <a:graphicFrameLocks xmlns:a="http://schemas.openxmlformats.org/drawingml/2006/main" noChangeAspect="1"/>
+            </wp:cNvGraphicFramePr>
+            <a:graphic xmlns:a="http://schemas.openxmlformats.org/drawingml/2006/main">
+              <a:graphicData uri="http://schemas.openxmlformats.org/drawingml/2006/picture">
+                <pic:pic xmlns:pic="http://schemas.openxmlformats.org/drawingml/2006/picture">
+                  <pic:nvPicPr>
+                    <pic:cNvPr id="0" name="图片 1"/>
+                    <pic:cNvPicPr>
+                      <a:picLocks noChangeAspect="1" noChangeArrowheads="1"/>
+                    </pic:cNvPicPr>
+                  </pic:nvPicPr>
+                  <pic:blipFill>
+                    <a:blip r:embed="rId6" cstate="print">
+                      <a:extLst>
+                        <a:ext uri="{28A0092B-C50C-407E-A947-70E740481C1C}">
+                          <a14:useLocalDpi xmlns:a14="http://schemas.microsoft.com/office/drawing/2010/main" val="0"/>
+                        </a:ext>
+                      </a:extLst>
+                    </a:blip>
+                    <a:srcRect l="13084" t="20039" r="12929" b="19150"/>
+                    <a:stretch>
+                      <a:fillRect/>
+                    </a:stretch>
+                  </pic:blipFill>
+                  <pic:spPr bwMode="auto">
+                    <a:xfrm>
+                      <a:off x="0" y="0"/>
+                      <a:ext cx="1950778" cy="1069218"/>
+                    </a:xfrm>
+                    <a:prstGeom prst="rect">
+                      <a:avLst/>
+                    </a:prstGeom>
+                    <a:noFill/>
+                    <a:ln>
+                      <a:noFill/>
+                    </a:ln>
+                  </pic:spPr>
+                </pic:pic>
+              </a:graphicData>
+            </a:graphic>
+          </wp:inline>
+        </w:drawing>
+      </w:r>
+    </w:p>
+    <w:p>
+      <w:pPr>
+        <w:pStyle w:val="ae"/>
+        <w:ind w:firstLine="420"/>
+        <w:rPr>
+          <w:lang w:eastAsia="zh-CN"/>
+        </w:rPr>
+      </w:pPr>
+      <w:r>
+        <w:rPr>
+          <w:rFonts w:hint="eastAsia"/>
+          <w:lang w:eastAsia="zh-CN"/>
+        </w:rPr>
+        <w:t>图1.1  标题编号的示例</w:t>
+      </w:r>
+    </w:p>
+    <w:p>
+      <w:pPr>
+        <w:rPr>
+          <w:rFonts w:ascii="宋体" w:hAnsi="宋体"/>
         </w:rPr>
       </w:pPr>
     </w:p>
     <w:sectPr>
-      <w:headerReference w:type="even" r:id="rId6"/>
-      <w:headerReference w:type="default" r:id="rId7"/>
-      <w:footerReference w:type="even" r:id="rId8"/>
-      <w:footerReference w:type="default" r:id="rId9"/>
+      <w:headerReference w:type="even" r:id="rId7"/>
+      <w:headerReference w:type="default" r:id="rId8"/>
+      <w:footerReference w:type="even" r:id="rId9"/>
+      <w:footerReference w:type="default" r:id="rId10"/>
       <w:pgSz w:w="11906" w:h="16838"/>
       <w:pgMar w:top="1985" w:right="1418" w:bottom="1418" w:left="1418" w:header="1418" w:footer="1134" w:gutter="0"/>
       <w:pgNumType w:start="1"/>
@@ -2205,6 +2268,39 @@
       </w:tblBorders>
     </w:tblPr>
   </w:style>
+  <w:style w:type="character" w:customStyle="1" w:styleId="Char">
+    <w:name w:val="图名中文 Char"/>
+    <w:basedOn w:val="a0"/>
+    <w:link w:val="ae"/>
+    <w:rsid w:val="009D5543"/>
+    <w:rPr>
+      <w:rFonts w:ascii="宋体" w:hAnsi="宋体"/>
+      <w:sz w:val="21"/>
+      <w:szCs w:val="21"/>
+      <w:lang w:eastAsia="en-US" w:bidi="en-US"/>
+    </w:rPr>
+  </w:style>
+  <w:style w:type="paragraph" w:customStyle="1" w:styleId="ae">
+    <w:name w:val="图名中文"/>
+    <w:basedOn w:val="a"/>
+    <w:link w:val="Char"/>
+    <w:qFormat/>
+    <w:rsid w:val="009D5543"/>
+    <w:pPr>
+      <w:tabs>
+        <w:tab w:val="clear" w:pos="377"/>
+      </w:tabs>
+      <w:snapToGrid w:val="0"/>
+      <w:ind w:firstLineChars="200" w:firstLine="480"/>
+      <w:jc w:val="center"/>
+    </w:pPr>
+    <w:rPr>
+      <w:rFonts w:ascii="宋体" w:hAnsi="宋体"/>
+      <w:sz w:val="21"/>
+      <w:szCs w:val="21"/>
+      <w:lang w:eastAsia="en-US" w:bidi="en-US"/>
+    </w:rPr>
+  </w:style>
 </w:styles>
 </file>
 

</xml_diff>

<commit_message>
refactor: rewrite renderer of abstract
removed comments on templates
</commit_message>
<xml_diff>
--- a/外文翻译模板-docx.docx
+++ b/外文翻译模板-docx.docx
@@ -2,7 +2,13 @@
 <file path=word/document.xml><?xml version="1.0" encoding="utf-8"?>
 <w:document xmlns:wpc="http://schemas.microsoft.com/office/word/2010/wordprocessingCanvas" xmlns:cx="http://schemas.microsoft.com/office/drawing/2014/chartex" xmlns:cx1="http://schemas.microsoft.com/office/drawing/2015/9/8/chartex" xmlns:cx2="http://schemas.microsoft.com/office/drawing/2015/10/21/chartex" xmlns:cx3="http://schemas.microsoft.com/office/drawing/2016/5/9/chartex" xmlns:cx4="http://schemas.microsoft.com/office/drawing/2016/5/10/chartex" xmlns:cx5="http://schemas.microsoft.com/office/drawing/2016/5/11/chartex" xmlns:cx6="http://schemas.microsoft.com/office/drawing/2016/5/12/chartex" xmlns:cx7="http://schemas.microsoft.com/office/drawing/2016/5/13/chartex" xmlns:cx8="http://schemas.microsoft.com/office/drawing/2016/5/14/chartex" xmlns:mc="http://schemas.openxmlformats.org/markup-compatibility/2006" xmlns:aink="http://schemas.microsoft.com/office/drawing/2016/ink" xmlns:am3d="http://schemas.microsoft.com/office/drawing/2017/model3d" xmlns:o="urn:schemas-microsoft-com:office:office" xmlns:r="http://schemas.openxmlformats.org/officeDocument/2006/relationships" xmlns:m="http://schemas.openxmlformats.org/officeDocument/2006/math" xmlns:v="urn:schemas-microsoft-com:vml" xmlns:wp14="http://schemas.microsoft.com/office/word/2010/wordprocessingDrawing" xmlns:wp="http://schemas.openxmlformats.org/drawingml/2006/wordprocessingDrawing" xmlns:w10="urn:schemas-microsoft-com:office:word" xmlns:w="http://schemas.openxmlformats.org/wordprocessingml/2006/main" xmlns:w14="http://schemas.microsoft.com/office/word/2010/wordml" xmlns:w15="http://schemas.microsoft.com/office/word/2012/wordml" xmlns:w16cex="http://schemas.microsoft.com/office/word/2018/wordml/cex" xmlns:w16cid="http://schemas.microsoft.com/office/word/2016/wordml/cid" xmlns:w16="http://schemas.microsoft.com/office/word/2018/wordml" xmlns:w16sdtdh="http://schemas.microsoft.com/office/word/2020/wordml/sdtdatahash" xmlns:w16se="http://schemas.microsoft.com/office/word/2015/wordml/symex" xmlns:wpg="http://schemas.microsoft.com/office/word/2010/wordprocessingGroup" xmlns:wpi="http://schemas.microsoft.com/office/word/2010/wordprocessingInk" xmlns:wne="http://schemas.microsoft.com/office/word/2006/wordml" xmlns:wps="http://schemas.microsoft.com/office/word/2010/wordprocessingShape" mc:Ignorable="w14 w15 w16se w16cid w16 w16cex w16sdtdh wp14">
   <w:body>
-    <w:p/>
+    <w:p>
+      <w:pPr>
+        <w:rPr>
+          <w:rFonts w:hint="eastAsia"/>
+        </w:rPr>
+      </w:pPr>
+    </w:p>
     <w:p>
       <w:pPr>
         <w:jc w:val="center"/>
@@ -288,491 +294,14 @@
       </w:r>
     </w:p>
     <w:p/>
-    <w:p>
-      <w:r>
-        <w:rPr>
-          <w:rFonts w:hint="eastAsia"/>
-          <w:noProof/>
-        </w:rPr>
-        <mc:AlternateContent>
-          <mc:Choice Requires="wps">
-            <w:drawing>
-              <wp:anchor distT="0" distB="0" distL="114300" distR="114300" simplePos="0" relativeHeight="251658240" behindDoc="0" locked="0" layoutInCell="1" allowOverlap="1" wp14:anchorId="01DB9FB0" wp14:editId="2D1BBCDC">
-                <wp:simplePos x="0" y="0"/>
-                <wp:positionH relativeFrom="column">
-                  <wp:posOffset>2852420</wp:posOffset>
-                </wp:positionH>
-                <wp:positionV relativeFrom="paragraph">
-                  <wp:posOffset>134620</wp:posOffset>
-                </wp:positionV>
-                <wp:extent cx="3371850" cy="1129030"/>
-                <wp:effectExtent l="723900" t="977900" r="9525" b="7620"/>
-                <wp:wrapNone/>
-                <wp:docPr id="2" name="自选图形 91"/>
-                <wp:cNvGraphicFramePr>
-                  <a:graphicFrameLocks xmlns:a="http://schemas.openxmlformats.org/drawingml/2006/main"/>
-                </wp:cNvGraphicFramePr>
-                <a:graphic xmlns:a="http://schemas.openxmlformats.org/drawingml/2006/main">
-                  <a:graphicData uri="http://schemas.microsoft.com/office/word/2010/wordprocessingShape">
-                    <wps:wsp>
-                      <wps:cNvSpPr>
-                        <a:spLocks noChangeArrowheads="1"/>
-                      </wps:cNvSpPr>
-                      <wps:spPr bwMode="auto">
-                        <a:xfrm>
-                          <a:off x="0" y="0"/>
-                          <a:ext cx="3371850" cy="1129030"/>
-                        </a:xfrm>
-                        <a:prstGeom prst="wedgeRoundRectCallout">
-                          <a:avLst>
-                            <a:gd name="adj1" fmla="val -69981"/>
-                            <a:gd name="adj2" fmla="val -134028"/>
-                            <a:gd name="adj3" fmla="val 16667"/>
-                          </a:avLst>
-                        </a:prstGeom>
-                        <a:solidFill>
-                          <a:srgbClr val="FFFFFF"/>
-                        </a:solidFill>
-                        <a:ln w="9525" cmpd="sng">
-                          <a:solidFill>
-                            <a:srgbClr val="0000FF"/>
-                          </a:solidFill>
-                          <a:miter lim="800000"/>
-                          <a:headEnd/>
-                          <a:tailEnd/>
-                        </a:ln>
-                      </wps:spPr>
-                      <wps:txbx>
-                        <w:txbxContent>
-                          <w:p>
-                            <w:pPr>
-                              <w:rPr>
-                                <w:color w:val="000080"/>
-                                <w:sz w:val="22"/>
-                              </w:rPr>
-                            </w:pPr>
-                            <w:r>
-                              <w:rPr>
-                                <w:rFonts w:hint="eastAsia"/>
-                                <w:color w:val="000080"/>
-                                <w:sz w:val="22"/>
-                              </w:rPr>
-                              <w:t>注：此处为外文的中文题目（宋体、二号、字体加粗），外文原题目（</w:t>
-                            </w:r>
-                            <w:r>
-                              <w:rPr>
-                                <w:color w:val="000080"/>
-                                <w:sz w:val="22"/>
-                              </w:rPr>
-                              <w:t>Times New Roman</w:t>
-                            </w:r>
-                            <w:r>
-                              <w:rPr>
-                                <w:rFonts w:hint="eastAsia"/>
-                                <w:color w:val="000080"/>
-                                <w:sz w:val="22"/>
-                              </w:rPr>
-                              <w:t xml:space="preserve"> </w:t>
-                            </w:r>
-                            <w:r>
-                              <w:rPr>
-                                <w:rFonts w:hint="eastAsia"/>
-                                <w:color w:val="000080"/>
-                                <w:sz w:val="22"/>
-                              </w:rPr>
-                              <w:t>三号、字体加粗）。</w:t>
-                            </w:r>
-                          </w:p>
-                          <w:p>
-                            <w:pPr>
-                              <w:rPr>
-                                <w:color w:val="000080"/>
-                                <w:sz w:val="22"/>
-                                <w:u w:val="double"/>
-                              </w:rPr>
-                            </w:pPr>
-                            <w:r>
-                              <w:rPr>
-                                <w:rFonts w:hint="eastAsia"/>
-                                <w:color w:val="000080"/>
-                                <w:sz w:val="22"/>
-                                <w:u w:val="double"/>
-                              </w:rPr>
-                              <w:t>阅后</w:t>
-                            </w:r>
-                            <w:proofErr w:type="gramStart"/>
-                            <w:r>
-                              <w:rPr>
-                                <w:rFonts w:hint="eastAsia"/>
-                                <w:color w:val="000080"/>
-                                <w:sz w:val="22"/>
-                                <w:u w:val="double"/>
-                              </w:rPr>
-                              <w:t>删除此</w:t>
-                            </w:r>
-                            <w:proofErr w:type="gramEnd"/>
-                            <w:r>
-                              <w:rPr>
-                                <w:rFonts w:hint="eastAsia"/>
-                                <w:color w:val="000080"/>
-                                <w:sz w:val="22"/>
-                                <w:u w:val="double"/>
-                              </w:rPr>
-                              <w:t>文本框。</w:t>
-                            </w:r>
-                          </w:p>
-                        </w:txbxContent>
-                      </wps:txbx>
-                      <wps:bodyPr rot="0" vert="horz" wrap="square" lIns="91440" tIns="45720" rIns="91440" bIns="45720" anchor="t" anchorCtr="0" upright="1">
-                        <a:noAutofit/>
-                      </wps:bodyPr>
-                    </wps:wsp>
-                  </a:graphicData>
-                </a:graphic>
-                <wp14:sizeRelH relativeFrom="page">
-                  <wp14:pctWidth>0</wp14:pctWidth>
-                </wp14:sizeRelH>
-                <wp14:sizeRelV relativeFrom="page">
-                  <wp14:pctHeight>0</wp14:pctHeight>
-                </wp14:sizeRelV>
-              </wp:anchor>
-            </w:drawing>
-          </mc:Choice>
-          <mc:Fallback>
-            <w:pict>
-              <v:shapetype w14:anchorId="01DB9FB0" id="_x0000_t62" coordsize="21600,21600" o:spt="62" adj="1350,25920" path="m3600,qx,3600l0@8@12@24,0@9,,18000qy3600,21600l@6,21600@15@27@7,21600,18000,21600qx21600,18000l21600@9@18@30,21600@8,21600,3600qy18000,l@7,0@21@33@6,xe">
-                <v:stroke joinstyle="miter"/>
-                <v:formulas>
-                  <v:f eqn="sum 10800 0 #0"/>
-                  <v:f eqn="sum 10800 0 #1"/>
-                  <v:f eqn="sum #0 0 #1"/>
-                  <v:f eqn="sum @0 @1 0"/>
-                  <v:f eqn="sum 21600 0 #0"/>
-                  <v:f eqn="sum 21600 0 #1"/>
-                  <v:f eqn="if @0 3600 12600"/>
-                  <v:f eqn="if @0 9000 18000"/>
-                  <v:f eqn="if @1 3600 12600"/>
-                  <v:f eqn="if @1 9000 18000"/>
-                  <v:f eqn="if @2 0 #0"/>
-                  <v:f eqn="if @3 @10 0"/>
-                  <v:f eqn="if #0 0 @11"/>
-                  <v:f eqn="if @2 @6 #0"/>
-                  <v:f eqn="if @3 @6 @13"/>
-                  <v:f eqn="if @5 @6 @14"/>
-                  <v:f eqn="if @2 #0 21600"/>
-                  <v:f eqn="if @3 21600 @16"/>
-                  <v:f eqn="if @4 21600 @17"/>
-                  <v:f eqn="if @2 #0 @6"/>
-                  <v:f eqn="if @3 @19 @6"/>
-                  <v:f eqn="if #1 @6 @20"/>
-                  <v:f eqn="if @2 @8 #1"/>
-                  <v:f eqn="if @3 @22 @8"/>
-                  <v:f eqn="if #0 @8 @23"/>
-                  <v:f eqn="if @2 21600 #1"/>
-                  <v:f eqn="if @3 21600 @25"/>
-                  <v:f eqn="if @5 21600 @26"/>
-                  <v:f eqn="if @2 #1 @8"/>
-                  <v:f eqn="if @3 @8 @28"/>
-                  <v:f eqn="if @4 @8 @29"/>
-                  <v:f eqn="if @2 #1 0"/>
-                  <v:f eqn="if @3 @31 0"/>
-                  <v:f eqn="if #1 0 @32"/>
-                  <v:f eqn="val #0"/>
-                  <v:f eqn="val #1"/>
-                </v:formulas>
-                <v:path o:connecttype="custom" o:connectlocs="10800,0;0,10800;10800,21600;21600,10800;@34,@35" textboxrect="791,791,20809,20809"/>
-                <v:handles>
-                  <v:h position="#0,#1"/>
-                </v:handles>
-              </v:shapetype>
-              <v:shape id="自选图形 91" o:spid="_x0000_s1026" type="#_x0000_t62" style="position:absolute;left:0;text-align:left;margin-left:224.6pt;margin-top:10.6pt;width:265.5pt;height:88.9pt;z-index:251658240;visibility:visible;mso-wrap-style:square;mso-width-percent:0;mso-height-percent:0;mso-wrap-distance-left:9pt;mso-wrap-distance-top:0;mso-wrap-distance-right:9pt;mso-wrap-distance-bottom:0;mso-position-horizontal:absolute;mso-position-horizontal-relative:text;mso-position-vertical:absolute;mso-position-vertical-relative:text;mso-width-percent:0;mso-height-percent:0;mso-width-relative:page;mso-height-relative:page;v-text-anchor:top" o:gfxdata="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" adj="-4316,-18150" strokecolor="blue">
-                <v:textbox>
-                  <w:txbxContent>
-                    <w:p>
-                      <w:pPr>
-                        <w:rPr>
-                          <w:color w:val="000080"/>
-                          <w:sz w:val="22"/>
-                        </w:rPr>
-                      </w:pPr>
-                      <w:r>
-                        <w:rPr>
-                          <w:rFonts w:hint="eastAsia"/>
-                          <w:color w:val="000080"/>
-                          <w:sz w:val="22"/>
-                        </w:rPr>
-                        <w:t>注：此处为外文的中文题目（宋体、二号、字体加粗），外文原题目（</w:t>
-                      </w:r>
-                      <w:r>
-                        <w:rPr>
-                          <w:color w:val="000080"/>
-                          <w:sz w:val="22"/>
-                        </w:rPr>
-                        <w:t>Times New Roman</w:t>
-                      </w:r>
-                      <w:r>
-                        <w:rPr>
-                          <w:rFonts w:hint="eastAsia"/>
-                          <w:color w:val="000080"/>
-                          <w:sz w:val="22"/>
-                        </w:rPr>
-                        <w:t xml:space="preserve"> </w:t>
-                      </w:r>
-                      <w:r>
-                        <w:rPr>
-                          <w:rFonts w:hint="eastAsia"/>
-                          <w:color w:val="000080"/>
-                          <w:sz w:val="22"/>
-                        </w:rPr>
-                        <w:t>三号、字体加粗）。</w:t>
-                      </w:r>
-                    </w:p>
-                    <w:p>
-                      <w:pPr>
-                        <w:rPr>
-                          <w:color w:val="000080"/>
-                          <w:sz w:val="22"/>
-                          <w:u w:val="double"/>
-                        </w:rPr>
-                      </w:pPr>
-                      <w:r>
-                        <w:rPr>
-                          <w:rFonts w:hint="eastAsia"/>
-                          <w:color w:val="000080"/>
-                          <w:sz w:val="22"/>
-                          <w:u w:val="double"/>
-                        </w:rPr>
-                        <w:t>阅后</w:t>
-                      </w:r>
-                      <w:proofErr w:type="gramStart"/>
-                      <w:r>
-                        <w:rPr>
-                          <w:rFonts w:hint="eastAsia"/>
-                          <w:color w:val="000080"/>
-                          <w:sz w:val="22"/>
-                          <w:u w:val="double"/>
-                        </w:rPr>
-                        <w:t>删除此</w:t>
-                      </w:r>
-                      <w:proofErr w:type="gramEnd"/>
-                      <w:r>
-                        <w:rPr>
-                          <w:rFonts w:hint="eastAsia"/>
-                          <w:color w:val="000080"/>
-                          <w:sz w:val="22"/>
-                          <w:u w:val="double"/>
-                        </w:rPr>
-                        <w:t>文本框。</w:t>
-                      </w:r>
-                    </w:p>
-                  </w:txbxContent>
-                </v:textbox>
-              </v:shape>
-            </w:pict>
-          </mc:Fallback>
-        </mc:AlternateContent>
-      </w:r>
-    </w:p>
     <w:p/>
     <w:p/>
     <w:p/>
     <w:p/>
     <w:p/>
     <w:p/>
-    <w:p>
-      <w:r>
-        <w:rPr>
-          <w:rFonts w:hint="eastAsia"/>
-          <w:noProof/>
-        </w:rPr>
-        <mc:AlternateContent>
-          <mc:Choice Requires="wps">
-            <w:drawing>
-              <wp:anchor distT="0" distB="0" distL="114300" distR="114300" simplePos="0" relativeHeight="251657216" behindDoc="0" locked="0" layoutInCell="1" allowOverlap="1" wp14:anchorId="6189CA93" wp14:editId="6CE07C5E">
-                <wp:simplePos x="0" y="0"/>
-                <wp:positionH relativeFrom="column">
-                  <wp:posOffset>-60960</wp:posOffset>
-                </wp:positionH>
-                <wp:positionV relativeFrom="paragraph">
-                  <wp:posOffset>93980</wp:posOffset>
-                </wp:positionV>
-                <wp:extent cx="2247900" cy="1101090"/>
-                <wp:effectExtent l="10795" t="6985" r="884555" b="711200"/>
-                <wp:wrapNone/>
-                <wp:docPr id="1" name="自选图形 70"/>
-                <wp:cNvGraphicFramePr>
-                  <a:graphicFrameLocks xmlns:a="http://schemas.openxmlformats.org/drawingml/2006/main"/>
-                </wp:cNvGraphicFramePr>
-                <a:graphic xmlns:a="http://schemas.openxmlformats.org/drawingml/2006/main">
-                  <a:graphicData uri="http://schemas.microsoft.com/office/word/2010/wordprocessingShape">
-                    <wps:wsp>
-                      <wps:cNvSpPr>
-                        <a:spLocks noChangeArrowheads="1"/>
-                      </wps:cNvSpPr>
-                      <wps:spPr bwMode="auto">
-                        <a:xfrm>
-                          <a:off x="0" y="0"/>
-                          <a:ext cx="2247900" cy="1101090"/>
-                        </a:xfrm>
-                        <a:prstGeom prst="wedgeRoundRectCallout">
-                          <a:avLst>
-                            <a:gd name="adj1" fmla="val 86495"/>
-                            <a:gd name="adj2" fmla="val 111245"/>
-                            <a:gd name="adj3" fmla="val 16667"/>
-                          </a:avLst>
-                        </a:prstGeom>
-                        <a:solidFill>
-                          <a:srgbClr val="FFFFFF"/>
-                        </a:solidFill>
-                        <a:ln w="9525" cmpd="sng">
-                          <a:solidFill>
-                            <a:srgbClr val="0000FF"/>
-                          </a:solidFill>
-                          <a:miter lim="800000"/>
-                          <a:headEnd/>
-                          <a:tailEnd/>
-                        </a:ln>
-                      </wps:spPr>
-                      <wps:txbx>
-                        <w:txbxContent>
-                          <w:p>
-                            <w:pPr>
-                              <w:rPr>
-                                <w:color w:val="000080"/>
-                                <w:sz w:val="22"/>
-                              </w:rPr>
-                            </w:pPr>
-                            <w:r>
-                              <w:rPr>
-                                <w:rFonts w:hint="eastAsia"/>
-                                <w:color w:val="000080"/>
-                                <w:sz w:val="22"/>
-                              </w:rPr>
-                              <w:t>注：此处按照实际情况填写即可，打印（宋体、小四）</w:t>
-                            </w:r>
-                          </w:p>
-                          <w:p>
-                            <w:pPr>
-                              <w:rPr>
-                                <w:color w:val="000080"/>
-                                <w:sz w:val="22"/>
-                                <w:u w:val="double"/>
-                              </w:rPr>
-                            </w:pPr>
-                            <w:r>
-                              <w:rPr>
-                                <w:rFonts w:hint="eastAsia"/>
-                                <w:color w:val="000080"/>
-                                <w:sz w:val="22"/>
-                                <w:u w:val="double"/>
-                              </w:rPr>
-                              <w:t>阅后</w:t>
-                            </w:r>
-                            <w:proofErr w:type="gramStart"/>
-                            <w:r>
-                              <w:rPr>
-                                <w:rFonts w:hint="eastAsia"/>
-                                <w:color w:val="000080"/>
-                                <w:sz w:val="22"/>
-                                <w:u w:val="double"/>
-                              </w:rPr>
-                              <w:t>删除此</w:t>
-                            </w:r>
-                            <w:proofErr w:type="gramEnd"/>
-                            <w:r>
-                              <w:rPr>
-                                <w:rFonts w:hint="eastAsia"/>
-                                <w:color w:val="000080"/>
-                                <w:sz w:val="22"/>
-                                <w:u w:val="double"/>
-                              </w:rPr>
-                              <w:t>文本框。</w:t>
-                            </w:r>
-                          </w:p>
-                        </w:txbxContent>
-                      </wps:txbx>
-                      <wps:bodyPr rot="0" vert="horz" wrap="square" lIns="91440" tIns="45720" rIns="91440" bIns="45720" anchor="t" anchorCtr="0" upright="1">
-                        <a:noAutofit/>
-                      </wps:bodyPr>
-                    </wps:wsp>
-                  </a:graphicData>
-                </a:graphic>
-                <wp14:sizeRelH relativeFrom="page">
-                  <wp14:pctWidth>0</wp14:pctWidth>
-                </wp14:sizeRelH>
-                <wp14:sizeRelV relativeFrom="page">
-                  <wp14:pctHeight>0</wp14:pctHeight>
-                </wp14:sizeRelV>
-              </wp:anchor>
-            </w:drawing>
-          </mc:Choice>
-          <mc:Fallback>
-            <w:pict>
-              <v:shape w14:anchorId="6189CA93" id="自选图形 70" o:spid="_x0000_s1027" type="#_x0000_t62" style="position:absolute;left:0;text-align:left;margin-left:-4.8pt;margin-top:7.4pt;width:177pt;height:86.7pt;z-index:251657216;visibility:visible;mso-wrap-style:square;mso-width-percent:0;mso-height-percent:0;mso-wrap-distance-left:9pt;mso-wrap-distance-top:0;mso-wrap-distance-right:9pt;mso-wrap-distance-bottom:0;mso-position-horizontal:absolute;mso-position-horizontal-relative:text;mso-position-vertical:absolute;mso-position-vertical-relative:text;mso-width-percent:0;mso-height-percent:0;mso-width-relative:page;mso-height-relative:page;v-text-anchor:top" o:gfxdata="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" adj="29483,34829" strokecolor="blue">
-                <v:textbox>
-                  <w:txbxContent>
-                    <w:p>
-                      <w:pPr>
-                        <w:rPr>
-                          <w:color w:val="000080"/>
-                          <w:sz w:val="22"/>
-                        </w:rPr>
-                      </w:pPr>
-                      <w:r>
-                        <w:rPr>
-                          <w:rFonts w:hint="eastAsia"/>
-                          <w:color w:val="000080"/>
-                          <w:sz w:val="22"/>
-                        </w:rPr>
-                        <w:t>注：此处按照实际情况填写即可，打印（宋体、小四）</w:t>
-                      </w:r>
-                    </w:p>
-                    <w:p>
-                      <w:pPr>
-                        <w:rPr>
-                          <w:color w:val="000080"/>
-                          <w:sz w:val="22"/>
-                          <w:u w:val="double"/>
-                        </w:rPr>
-                      </w:pPr>
-                      <w:r>
-                        <w:rPr>
-                          <w:rFonts w:hint="eastAsia"/>
-                          <w:color w:val="000080"/>
-                          <w:sz w:val="22"/>
-                          <w:u w:val="double"/>
-                        </w:rPr>
-                        <w:t>阅后</w:t>
-                      </w:r>
-                      <w:proofErr w:type="gramStart"/>
-                      <w:r>
-                        <w:rPr>
-                          <w:rFonts w:hint="eastAsia"/>
-                          <w:color w:val="000080"/>
-                          <w:sz w:val="22"/>
-                          <w:u w:val="double"/>
-                        </w:rPr>
-                        <w:t>删除此</w:t>
-                      </w:r>
-                      <w:proofErr w:type="gramEnd"/>
-                      <w:r>
-                        <w:rPr>
-                          <w:rFonts w:hint="eastAsia"/>
-                          <w:color w:val="000080"/>
-                          <w:sz w:val="22"/>
-                          <w:u w:val="double"/>
-                        </w:rPr>
-                        <w:t>文本框。</w:t>
-                      </w:r>
-                    </w:p>
-                  </w:txbxContent>
-                </v:textbox>
-              </v:shape>
-            </w:pict>
-          </mc:Fallback>
-        </mc:AlternateContent>
-      </w:r>
-    </w:p>
+    <w:p/>
+    <w:p/>
     <w:p/>
     <w:p/>
     <w:p/>

</xml_diff>